<commit_message>
docs(inf/lab4): 📝 update report
</commit_message>
<xml_diff>
--- a/informatics/lab4/docs/Информатика ЛР4 Р3107 Рязанов Никита.docx
+++ b/informatics/lab4/docs/Информатика ЛР4 Р3107 Рязанов Никита.docx
@@ -477,7 +477,7 @@
         </w:rPr>
         <w:fldChar w:fldCharType="separate"/>
       </w:r>
-      <w:hyperlink w:anchor="_Toc179544660" w:history="1">
+      <w:hyperlink w:anchor="_Toc182026019" w:history="1">
         <w:r>
           <w:rPr>
             <w:rStyle w:val="ac"/>
@@ -504,7 +504,7 @@
             <w:noProof/>
             <w:webHidden/>
           </w:rPr>
-          <w:instrText xml:space="preserve"> PAGEREF _Toc179544660 \h </w:instrText>
+          <w:instrText xml:space="preserve"> PAGEREF _Toc182026019 \h </w:instrText>
         </w:r>
         <w:r>
           <w:rPr>
@@ -545,7 +545,7 @@
           <w:sz w:val="22"/>
         </w:rPr>
       </w:pPr>
-      <w:hyperlink w:anchor="_Toc179544661" w:history="1">
+      <w:hyperlink w:anchor="_Toc182026020" w:history="1">
         <w:r>
           <w:rPr>
             <w:rStyle w:val="ac"/>
@@ -572,7 +572,7 @@
             <w:noProof/>
             <w:webHidden/>
           </w:rPr>
-          <w:instrText xml:space="preserve"> PAGEREF _Toc179544661 \h </w:instrText>
+          <w:instrText xml:space="preserve"> PAGEREF _Toc182026020 \h </w:instrText>
         </w:r>
         <w:r>
           <w:rPr>
@@ -592,7 +592,7 @@
             <w:noProof/>
             <w:webHidden/>
           </w:rPr>
-          <w:t>4</w:t>
+          <w:t>5</w:t>
         </w:r>
         <w:r>
           <w:rPr>
@@ -613,7 +613,7 @@
           <w:sz w:val="22"/>
         </w:rPr>
       </w:pPr>
-      <w:hyperlink w:anchor="_Toc179544662" w:history="1">
+      <w:hyperlink w:anchor="_Toc182026021" w:history="1">
         <w:r>
           <w:rPr>
             <w:rStyle w:val="ac"/>
@@ -640,7 +640,7 @@
             <w:noProof/>
             <w:webHidden/>
           </w:rPr>
-          <w:instrText xml:space="preserve"> PAGEREF _Toc179544662 \h </w:instrText>
+          <w:instrText xml:space="preserve"> PAGEREF _Toc182026021 \h </w:instrText>
         </w:r>
         <w:r>
           <w:rPr>
@@ -660,7 +660,7 @@
             <w:noProof/>
             <w:webHidden/>
           </w:rPr>
-          <w:t>9</w:t>
+          <w:t>22</w:t>
         </w:r>
         <w:r>
           <w:rPr>
@@ -681,7 +681,7 @@
           <w:sz w:val="22"/>
         </w:rPr>
       </w:pPr>
-      <w:hyperlink w:anchor="_Toc179544663" w:history="1">
+      <w:hyperlink w:anchor="_Toc182026022" w:history="1">
         <w:r>
           <w:rPr>
             <w:rStyle w:val="ac"/>
@@ -708,7 +708,7 @@
             <w:noProof/>
             <w:webHidden/>
           </w:rPr>
-          <w:instrText xml:space="preserve"> PAGEREF _Toc179544663 \h </w:instrText>
+          <w:instrText xml:space="preserve"> PAGEREF _Toc182026022 \h </w:instrText>
         </w:r>
         <w:r>
           <w:rPr>
@@ -728,7 +728,7 @@
             <w:noProof/>
             <w:webHidden/>
           </w:rPr>
-          <w:t>10</w:t>
+          <w:t>23</w:t>
         </w:r>
         <w:r>
           <w:rPr>
@@ -761,7 +761,7 @@
       <w:pPr>
         <w:pStyle w:val="aa"/>
       </w:pPr>
-      <w:bookmarkStart w:id="0" w:name="_Toc179544660"/>
+      <w:bookmarkStart w:id="0" w:name="_Toc182026019"/>
       <w:r>
         <w:lastRenderedPageBreak/>
         <w:t>Задание</w:t>
@@ -1652,7 +1652,7 @@
       <w:pPr>
         <w:pStyle w:val="aa"/>
       </w:pPr>
-      <w:bookmarkStart w:id="1" w:name="_Toc179544661"/>
+      <w:bookmarkStart w:id="1" w:name="_Toc182026020"/>
       <w:r>
         <w:lastRenderedPageBreak/>
         <w:t>Основные этапы вычисления</w:t>
@@ -5856,13 +5856,7 @@
         <w:t xml:space="preserve">, которая осуществляет конвертацию файла </w:t>
       </w:r>
       <w:r>
-        <w:t xml:space="preserve">из </w:t>
-      </w:r>
-      <w:r>
-        <w:t>исходного</w:t>
-      </w:r>
-      <w:r>
-        <w:t xml:space="preserve"> формата (</w:t>
+        <w:t>из исходного формата (</w:t>
       </w:r>
       <w:r>
         <w:rPr>
@@ -16345,10 +16339,7 @@
         <w:t xml:space="preserve">. </w:t>
       </w:r>
       <w:r>
-        <w:t xml:space="preserve">Программа для конвертации </w:t>
-      </w:r>
-      <w:r>
-        <w:t>с использованием библиотек</w:t>
+        <w:t>Программа для конвертации с использованием библиотек</w:t>
       </w:r>
     </w:p>
     <w:p>
@@ -20674,14 +20665,7 @@
           <w:noProof/>
           <w:lang w:val="en-US"/>
         </w:rPr>
-        <w:t>convert_</w:t>
-      </w:r>
-      <w:r>
-        <w:rPr>
-          <w:noProof/>
-          <w:lang w:val="en-US"/>
-        </w:rPr>
-        <w:t>lib</w:t>
+        <w:t>convert_lib</w:t>
       </w:r>
     </w:p>
     <w:p>
@@ -20759,10 +20743,7 @@
         <w:pStyle w:val="af"/>
       </w:pPr>
       <w:r>
-        <w:t>Дополнительное задание №</w:t>
-      </w:r>
-      <w:r>
-        <w:t>2</w:t>
+        <w:t>Дополнительное задание №2</w:t>
       </w:r>
     </w:p>
     <w:p>
@@ -20775,19 +20756,7 @@
         <w:rPr>
           <w:szCs w:val="24"/>
         </w:rPr>
-        <w:t xml:space="preserve">Для выполнения данного дополнительного задания </w:t>
-      </w:r>
-      <w:r>
-        <w:rPr>
-          <w:szCs w:val="24"/>
-        </w:rPr>
-        <w:t>был переписан первоначальный метод конвертации, но теперь с использованием регулярных выражений</w:t>
-      </w:r>
-      <w:r>
-        <w:rPr>
-          <w:szCs w:val="24"/>
-        </w:rPr>
-        <w:t>.</w:t>
+        <w:t>Для выполнения данного дополнительного задания был переписан первоначальный метод конвертации, но теперь с использованием регулярных выражений.</w:t>
       </w:r>
       <w:r>
         <w:rPr>
@@ -24452,10 +24421,7 @@
         <w:t xml:space="preserve">. </w:t>
       </w:r>
       <w:r>
-        <w:t xml:space="preserve">Программа для конвертации с использованием </w:t>
-      </w:r>
-      <w:r>
-        <w:t>регулярных выражений</w:t>
+        <w:t>Программа для конвертации с использованием регулярных выражений</w:t>
       </w:r>
     </w:p>
     <w:p>
@@ -28702,14 +28668,7 @@
           <w:noProof/>
           <w:lang w:val="en-US"/>
         </w:rPr>
-        <w:t>convert_</w:t>
-      </w:r>
-      <w:r>
-        <w:rPr>
-          <w:noProof/>
-          <w:lang w:val="en-US"/>
-        </w:rPr>
-        <w:t>regex</w:t>
+        <w:t>convert_regex</w:t>
       </w:r>
     </w:p>
     <w:p>
@@ -28755,22 +28714,7 @@
         <w:t>а</w:t>
       </w:r>
       <w:r>
-        <w:t xml:space="preserve"> </w:t>
-      </w:r>
-      <w:r>
-        <w:t>был</w:t>
-      </w:r>
-      <w:r>
-        <w:t>и</w:t>
-      </w:r>
-      <w:r>
-        <w:t xml:space="preserve"> специально написан</w:t>
-      </w:r>
-      <w:r>
-        <w:t>ы</w:t>
-      </w:r>
-      <w:r>
-        <w:t xml:space="preserve"> под </w:t>
+        <w:t xml:space="preserve"> были специально написаны под </w:t>
       </w:r>
       <w:r>
         <w:rPr>
@@ -28785,13 +28729,7 @@
         <w:t xml:space="preserve"> с расписанием</w:t>
       </w:r>
       <w:r>
-        <w:t>, т</w:t>
-      </w:r>
-      <w:r>
-        <w:t xml:space="preserve">ем самым </w:t>
-      </w:r>
-      <w:r>
-        <w:t>разница в полученных результатах отсутствует.</w:t>
+        <w:t>, тем самым разница в полученных результатах отсутствует.</w:t>
       </w:r>
     </w:p>
     <w:p>
@@ -28828,25 +28766,7 @@
         <w:rPr>
           <w:szCs w:val="24"/>
         </w:rPr>
-        <w:t xml:space="preserve">Для выполнения данного дополнительного задания </w:t>
-      </w:r>
-      <w:r>
-        <w:rPr>
-          <w:szCs w:val="24"/>
-        </w:rPr>
-        <w:t>требуется использование формальных грамматик</w:t>
-      </w:r>
-      <w:r>
-        <w:rPr>
-          <w:szCs w:val="24"/>
-        </w:rPr>
-        <w:t>.</w:t>
-      </w:r>
-      <w:r>
-        <w:rPr>
-          <w:szCs w:val="24"/>
-        </w:rPr>
-        <w:t xml:space="preserve"> </w:t>
+        <w:t xml:space="preserve">Для выполнения данного дополнительного задания требуется использование формальных грамматик. </w:t>
       </w:r>
       <w:r>
         <w:rPr>
@@ -39777,13 +39697,7 @@
         <w:rPr>
           <w:szCs w:val="24"/>
         </w:rPr>
-        <w:t xml:space="preserve">Полученный упорядоченный словарь </w:t>
-      </w:r>
-      <w:r>
-        <w:rPr>
-          <w:szCs w:val="24"/>
-        </w:rPr>
-        <w:t xml:space="preserve">можно легко преобразовать в формат </w:t>
+        <w:t xml:space="preserve">Полученный упорядоченный словарь можно легко преобразовать в формат </w:t>
       </w:r>
       <w:r>
         <w:rPr>
@@ -39796,13 +39710,7 @@
         <w:rPr>
           <w:szCs w:val="24"/>
         </w:rPr>
-        <w:t xml:space="preserve"> при помощи стандартной библиотеки</w:t>
-      </w:r>
-      <w:r>
-        <w:rPr>
-          <w:szCs w:val="24"/>
-        </w:rPr>
-        <w:t>:</w:t>
+        <w:t xml:space="preserve"> при помощи стандартной библиотеки:</w:t>
       </w:r>
     </w:p>
     <w:tbl>
@@ -41188,13 +41096,7 @@
         <w:fldChar w:fldCharType="end"/>
       </w:r>
       <w:r>
-        <w:t xml:space="preserve">. </w:t>
-      </w:r>
-      <w:r>
-        <w:t xml:space="preserve">Программа для конвертации с использованием </w:t>
-      </w:r>
-      <w:r>
-        <w:t>формальных грамматик</w:t>
+        <w:t>. Программа для конвертации с использованием формальных грамматик</w:t>
       </w:r>
     </w:p>
     <w:p>
@@ -42425,13 +42327,7 @@
         <w:t xml:space="preserve"> Причиной</w:t>
       </w:r>
       <w:r>
-        <w:t xml:space="preserve"> этого является то, что методы,</w:t>
-      </w:r>
-      <w:r>
-        <w:t xml:space="preserve"> которые были написаны чисто для перевода расписания</w:t>
-      </w:r>
-      <w:r>
-        <w:t xml:space="preserve">, опирались только на элементы, которые присутствовали </w:t>
+        <w:t xml:space="preserve"> этого является то, что методы, которые были написаны чисто для перевода расписания, опирались только на элементы, которые присутствовали </w:t>
       </w:r>
       <w:r>
         <w:t xml:space="preserve">в нем, то есть в учет не брались другие элементы, которые присутствуют в тестах. </w:t>
@@ -43830,6 +43726,9 @@
         <w:jc w:val="center"/>
       </w:pPr>
       <w:r>
+        <w:rPr>
+          <w:noProof/>
+        </w:rPr>
         <w:drawing>
           <wp:inline distT="0" distB="0" distL="0" distR="0" wp14:anchorId="591D04F1" wp14:editId="49537881">
             <wp:extent cx="3315163" cy="933580"/>
@@ -44029,18 +43928,3279 @@
       </w:pPr>
       <w:r>
         <w:lastRenderedPageBreak/>
-        <w:t>Дополнительное задание №</w:t>
-      </w:r>
-      <w:r>
-        <w:t>5</w:t>
-      </w:r>
+        <w:t>Дополнительное задание №5</w:t>
+      </w:r>
+    </w:p>
+    <w:p>
+      <w:r>
+        <w:t xml:space="preserve">В качестве формата для конвертации был выбран </w:t>
+      </w:r>
+      <w:r>
+        <w:t>TSV (</w:t>
+      </w:r>
+      <w:r>
+        <w:rPr>
+          <w:lang w:val="en"/>
+        </w:rPr>
+        <w:t>T</w:t>
+      </w:r>
+      <w:r>
+        <w:rPr>
+          <w:lang w:val="en"/>
+        </w:rPr>
+        <w:t>ab </w:t>
+      </w:r>
+      <w:r>
+        <w:rPr>
+          <w:lang w:val="en"/>
+        </w:rPr>
+        <w:t>S</w:t>
+      </w:r>
+      <w:r>
+        <w:rPr>
+          <w:lang w:val="en"/>
+        </w:rPr>
+        <w:t>eparated </w:t>
+      </w:r>
+      <w:r>
+        <w:rPr>
+          <w:lang w:val="en"/>
+        </w:rPr>
+        <w:t>V</w:t>
+      </w:r>
+      <w:r>
+        <w:rPr>
+          <w:lang w:val="en"/>
+        </w:rPr>
+        <w:t>alues</w:t>
+      </w:r>
+      <w:r>
+        <w:t>)</w:t>
+      </w:r>
+      <w:r>
+        <w:t xml:space="preserve"> – </w:t>
+      </w:r>
+      <w:r>
+        <w:t>текстовый формат для представления таблиц баз данных</w:t>
+      </w:r>
+      <w:r>
+        <w:t>, где к</w:t>
+      </w:r>
+      <w:r>
+        <w:t>аждое поле записи отделяется от других с помощью символа табуляции</w:t>
+      </w:r>
+      <w:r>
+        <w:t>. За основу был взят метод конвертации с использованием регулярных выражений</w:t>
+      </w:r>
+      <w:r>
+        <w:t>:</w:t>
+      </w:r>
+    </w:p>
+    <w:p/>
+    <w:tbl>
+      <w:tblPr>
+        <w:tblStyle w:val="af3"/>
+        <w:tblW w:w="0" w:type="auto"/>
+        <w:tblLook w:val="04A0" w:firstRow="1" w:lastRow="0" w:firstColumn="1" w:lastColumn="0" w:noHBand="0" w:noVBand="1"/>
+      </w:tblPr>
+      <w:tblGrid>
+        <w:gridCol w:w="9345"/>
+      </w:tblGrid>
+      <w:tr>
+        <w:tc>
+          <w:tcPr>
+            <w:tcW w:w="9345" w:type="dxa"/>
+          </w:tcPr>
+          <w:p>
+            <w:pPr>
+              <w:widowControl/>
+              <w:numPr>
+                <w:ilvl w:val="0"/>
+                <w:numId w:val="30"/>
+              </w:numPr>
+              <w:spacing w:before="100" w:beforeAutospacing="1" w:after="100" w:afterAutospacing="1" w:line="240" w:lineRule="auto"/>
+              <w:contextualSpacing w:val="0"/>
+              <w:jc w:val="left"/>
+              <w:rPr>
+                <w:rFonts w:ascii="Consolas" w:hAnsi="Consolas"/>
+                <w:noProof/>
+                <w:color w:val="000000"/>
+                <w:sz w:val="18"/>
+                <w:szCs w:val="18"/>
+                <w:lang w:val="en-US"/>
+              </w:rPr>
+            </w:pPr>
+            <w:r>
+              <w:rPr>
+                <w:rFonts w:ascii="Consolas" w:hAnsi="Consolas"/>
+                <w:noProof/>
+                <w:color w:val="000000"/>
+                <w:sz w:val="18"/>
+                <w:szCs w:val="18"/>
+                <w:lang w:val="en-US"/>
+              </w:rPr>
+              <w:t>TAG_PATTERN = re.</w:t>
+            </w:r>
+            <w:r>
+              <w:rPr>
+                <w:rFonts w:ascii="Consolas" w:hAnsi="Consolas"/>
+                <w:noProof/>
+                <w:color w:val="0000FF"/>
+                <w:sz w:val="18"/>
+                <w:szCs w:val="18"/>
+                <w:lang w:val="en-US"/>
+              </w:rPr>
+              <w:t>compile</w:t>
+            </w:r>
+            <w:r>
+              <w:rPr>
+                <w:rFonts w:ascii="Consolas" w:hAnsi="Consolas"/>
+                <w:noProof/>
+                <w:color w:val="000000"/>
+                <w:sz w:val="18"/>
+                <w:szCs w:val="18"/>
+                <w:lang w:val="en-US"/>
+              </w:rPr>
+              <w:t>(</w:t>
+            </w:r>
+            <w:r>
+              <w:rPr>
+                <w:rFonts w:ascii="Consolas" w:hAnsi="Consolas"/>
+                <w:noProof/>
+                <w:color w:val="A31515"/>
+                <w:sz w:val="18"/>
+                <w:szCs w:val="18"/>
+                <w:lang w:val="en-US"/>
+              </w:rPr>
+              <w:t>r'&lt;(?P&lt;tag&gt;.*?)&gt;(.*?)&lt;/(?P=tag)&gt;'</w:t>
+            </w:r>
+            <w:r>
+              <w:rPr>
+                <w:rFonts w:ascii="Consolas" w:hAnsi="Consolas"/>
+                <w:noProof/>
+                <w:color w:val="000000"/>
+                <w:sz w:val="18"/>
+                <w:szCs w:val="18"/>
+                <w:lang w:val="en-US"/>
+              </w:rPr>
+              <w:t>)</w:t>
+            </w:r>
+          </w:p>
+          <w:p>
+            <w:pPr>
+              <w:widowControl/>
+              <w:numPr>
+                <w:ilvl w:val="0"/>
+                <w:numId w:val="30"/>
+              </w:numPr>
+              <w:spacing w:before="100" w:beforeAutospacing="1" w:after="100" w:afterAutospacing="1" w:line="240" w:lineRule="auto"/>
+              <w:contextualSpacing w:val="0"/>
+              <w:jc w:val="left"/>
+              <w:rPr>
+                <w:rFonts w:ascii="Consolas" w:hAnsi="Consolas"/>
+                <w:noProof/>
+                <w:color w:val="000000"/>
+                <w:sz w:val="18"/>
+                <w:szCs w:val="18"/>
+                <w:lang w:val="en-US"/>
+              </w:rPr>
+            </w:pPr>
+          </w:p>
+          <w:p>
+            <w:pPr>
+              <w:widowControl/>
+              <w:numPr>
+                <w:ilvl w:val="0"/>
+                <w:numId w:val="30"/>
+              </w:numPr>
+              <w:spacing w:before="100" w:beforeAutospacing="1" w:after="100" w:afterAutospacing="1" w:line="240" w:lineRule="auto"/>
+              <w:contextualSpacing w:val="0"/>
+              <w:jc w:val="left"/>
+              <w:rPr>
+                <w:rFonts w:ascii="Consolas" w:hAnsi="Consolas"/>
+                <w:noProof/>
+                <w:color w:val="000000"/>
+                <w:sz w:val="18"/>
+                <w:szCs w:val="18"/>
+                <w:lang w:val="en-US"/>
+              </w:rPr>
+            </w:pPr>
+            <w:r>
+              <w:rPr>
+                <w:rFonts w:ascii="Consolas" w:hAnsi="Consolas"/>
+                <w:noProof/>
+                <w:color w:val="0000FF"/>
+                <w:sz w:val="18"/>
+                <w:szCs w:val="18"/>
+                <w:lang w:val="en-US"/>
+              </w:rPr>
+              <w:t>def</w:t>
+            </w:r>
+            <w:r>
+              <w:rPr>
+                <w:rFonts w:ascii="Consolas" w:hAnsi="Consolas"/>
+                <w:noProof/>
+                <w:color w:val="000000"/>
+                <w:sz w:val="18"/>
+                <w:szCs w:val="18"/>
+                <w:lang w:val="en-US"/>
+              </w:rPr>
+              <w:t xml:space="preserve"> </w:t>
+            </w:r>
+            <w:r>
+              <w:rPr>
+                <w:rFonts w:ascii="Consolas" w:hAnsi="Consolas"/>
+                <w:noProof/>
+                <w:color w:val="A31515"/>
+                <w:sz w:val="18"/>
+                <w:szCs w:val="18"/>
+                <w:lang w:val="en-US"/>
+              </w:rPr>
+              <w:t>xml_list_to_string</w:t>
+            </w:r>
+            <w:r>
+              <w:rPr>
+                <w:rFonts w:ascii="Consolas" w:hAnsi="Consolas"/>
+                <w:noProof/>
+                <w:color w:val="000000"/>
+                <w:sz w:val="18"/>
+                <w:szCs w:val="18"/>
+                <w:lang w:val="en-US"/>
+              </w:rPr>
+              <w:t>(xml_list):</w:t>
+            </w:r>
+          </w:p>
+          <w:p>
+            <w:pPr>
+              <w:widowControl/>
+              <w:numPr>
+                <w:ilvl w:val="0"/>
+                <w:numId w:val="30"/>
+              </w:numPr>
+              <w:spacing w:before="100" w:beforeAutospacing="1" w:after="100" w:afterAutospacing="1" w:line="240" w:lineRule="auto"/>
+              <w:contextualSpacing w:val="0"/>
+              <w:jc w:val="left"/>
+              <w:rPr>
+                <w:rFonts w:ascii="Consolas" w:hAnsi="Consolas"/>
+                <w:noProof/>
+                <w:color w:val="000000"/>
+                <w:sz w:val="18"/>
+                <w:szCs w:val="18"/>
+                <w:lang w:val="en-US"/>
+              </w:rPr>
+            </w:pPr>
+            <w:r>
+              <w:rPr>
+                <w:rFonts w:ascii="Consolas" w:hAnsi="Consolas"/>
+                <w:noProof/>
+                <w:color w:val="000000"/>
+                <w:sz w:val="18"/>
+                <w:szCs w:val="18"/>
+                <w:lang w:val="en-US"/>
+              </w:rPr>
+              <w:t xml:space="preserve">    </w:t>
+            </w:r>
+            <w:r>
+              <w:rPr>
+                <w:rFonts w:ascii="Consolas" w:hAnsi="Consolas"/>
+                <w:noProof/>
+                <w:color w:val="A31515"/>
+                <w:sz w:val="18"/>
+                <w:szCs w:val="18"/>
+                <w:lang w:val="en-US"/>
+              </w:rPr>
+              <w:t>"""</w:t>
+            </w:r>
+          </w:p>
+          <w:p>
+            <w:pPr>
+              <w:widowControl/>
+              <w:numPr>
+                <w:ilvl w:val="0"/>
+                <w:numId w:val="30"/>
+              </w:numPr>
+              <w:spacing w:before="100" w:beforeAutospacing="1" w:after="100" w:afterAutospacing="1" w:line="240" w:lineRule="auto"/>
+              <w:contextualSpacing w:val="0"/>
+              <w:jc w:val="left"/>
+              <w:rPr>
+                <w:rFonts w:ascii="Consolas" w:hAnsi="Consolas"/>
+                <w:noProof/>
+                <w:color w:val="000000"/>
+                <w:sz w:val="18"/>
+                <w:szCs w:val="18"/>
+                <w:lang w:val="en-US"/>
+              </w:rPr>
+            </w:pPr>
+            <w:r>
+              <w:rPr>
+                <w:rFonts w:ascii="Consolas" w:hAnsi="Consolas"/>
+                <w:noProof/>
+                <w:color w:val="000000"/>
+                <w:sz w:val="18"/>
+                <w:szCs w:val="18"/>
+                <w:lang w:val="en-US"/>
+              </w:rPr>
+              <w:t xml:space="preserve">    Converts XML (represented as a list of strings) to string with removed leading and trailing whitespaces.</w:t>
+            </w:r>
+          </w:p>
+          <w:p>
+            <w:pPr>
+              <w:widowControl/>
+              <w:numPr>
+                <w:ilvl w:val="0"/>
+                <w:numId w:val="30"/>
+              </w:numPr>
+              <w:spacing w:before="100" w:beforeAutospacing="1" w:after="100" w:afterAutospacing="1" w:line="240" w:lineRule="auto"/>
+              <w:contextualSpacing w:val="0"/>
+              <w:jc w:val="left"/>
+              <w:rPr>
+                <w:rFonts w:ascii="Consolas" w:hAnsi="Consolas"/>
+                <w:noProof/>
+                <w:color w:val="000000"/>
+                <w:sz w:val="18"/>
+                <w:szCs w:val="18"/>
+                <w:lang w:val="en-US"/>
+              </w:rPr>
+            </w:pPr>
+            <w:r>
+              <w:rPr>
+                <w:rFonts w:ascii="Consolas" w:hAnsi="Consolas"/>
+                <w:noProof/>
+                <w:color w:val="000000"/>
+                <w:sz w:val="18"/>
+                <w:szCs w:val="18"/>
+                <w:lang w:val="en-US"/>
+              </w:rPr>
+              <w:t xml:space="preserve">    """</w:t>
+            </w:r>
+          </w:p>
+          <w:p>
+            <w:pPr>
+              <w:widowControl/>
+              <w:numPr>
+                <w:ilvl w:val="0"/>
+                <w:numId w:val="30"/>
+              </w:numPr>
+              <w:spacing w:before="100" w:beforeAutospacing="1" w:after="100" w:afterAutospacing="1" w:line="240" w:lineRule="auto"/>
+              <w:contextualSpacing w:val="0"/>
+              <w:jc w:val="left"/>
+              <w:rPr>
+                <w:rFonts w:ascii="Consolas" w:hAnsi="Consolas"/>
+                <w:noProof/>
+                <w:color w:val="000000"/>
+                <w:sz w:val="18"/>
+                <w:szCs w:val="18"/>
+                <w:lang w:val="en-US"/>
+              </w:rPr>
+            </w:pPr>
+            <w:r>
+              <w:rPr>
+                <w:rFonts w:ascii="Consolas" w:hAnsi="Consolas"/>
+                <w:noProof/>
+                <w:color w:val="000000"/>
+                <w:sz w:val="18"/>
+                <w:szCs w:val="18"/>
+                <w:lang w:val="en-US"/>
+              </w:rPr>
+              <w:t xml:space="preserve">    </w:t>
+            </w:r>
+            <w:r>
+              <w:rPr>
+                <w:rFonts w:ascii="Consolas" w:hAnsi="Consolas"/>
+                <w:noProof/>
+                <w:color w:val="0000FF"/>
+                <w:sz w:val="18"/>
+                <w:szCs w:val="18"/>
+                <w:lang w:val="en-US"/>
+              </w:rPr>
+              <w:t>return</w:t>
+            </w:r>
+            <w:r>
+              <w:rPr>
+                <w:rFonts w:ascii="Consolas" w:hAnsi="Consolas"/>
+                <w:noProof/>
+                <w:color w:val="000000"/>
+                <w:sz w:val="18"/>
+                <w:szCs w:val="18"/>
+                <w:lang w:val="en-US"/>
+              </w:rPr>
+              <w:t xml:space="preserve"> </w:t>
+            </w:r>
+            <w:r>
+              <w:rPr>
+                <w:rFonts w:ascii="Consolas" w:hAnsi="Consolas"/>
+                <w:noProof/>
+                <w:color w:val="A31515"/>
+                <w:sz w:val="18"/>
+                <w:szCs w:val="18"/>
+                <w:lang w:val="en-US"/>
+              </w:rPr>
+              <w:t>''</w:t>
+            </w:r>
+            <w:r>
+              <w:rPr>
+                <w:rFonts w:ascii="Consolas" w:hAnsi="Consolas"/>
+                <w:noProof/>
+                <w:color w:val="000000"/>
+                <w:sz w:val="18"/>
+                <w:szCs w:val="18"/>
+                <w:lang w:val="en-US"/>
+              </w:rPr>
+              <w:t xml:space="preserve">.join([l.strip() </w:t>
+            </w:r>
+            <w:r>
+              <w:rPr>
+                <w:rFonts w:ascii="Consolas" w:hAnsi="Consolas"/>
+                <w:noProof/>
+                <w:color w:val="0000FF"/>
+                <w:sz w:val="18"/>
+                <w:szCs w:val="18"/>
+                <w:lang w:val="en-US"/>
+              </w:rPr>
+              <w:t>if</w:t>
+            </w:r>
+            <w:r>
+              <w:rPr>
+                <w:rFonts w:ascii="Consolas" w:hAnsi="Consolas"/>
+                <w:noProof/>
+                <w:color w:val="000000"/>
+                <w:sz w:val="18"/>
+                <w:szCs w:val="18"/>
+                <w:lang w:val="en-US"/>
+              </w:rPr>
+              <w:t xml:space="preserve"> l.rstrip().endswith(</w:t>
+            </w:r>
+            <w:r>
+              <w:rPr>
+                <w:rFonts w:ascii="Consolas" w:hAnsi="Consolas"/>
+                <w:noProof/>
+                <w:color w:val="A31515"/>
+                <w:sz w:val="18"/>
+                <w:szCs w:val="18"/>
+                <w:lang w:val="en-US"/>
+              </w:rPr>
+              <w:t>'&gt;'</w:t>
+            </w:r>
+            <w:r>
+              <w:rPr>
+                <w:rFonts w:ascii="Consolas" w:hAnsi="Consolas"/>
+                <w:noProof/>
+                <w:color w:val="000000"/>
+                <w:sz w:val="18"/>
+                <w:szCs w:val="18"/>
+                <w:lang w:val="en-US"/>
+              </w:rPr>
+              <w:t xml:space="preserve">) </w:t>
+            </w:r>
+            <w:r>
+              <w:rPr>
+                <w:rFonts w:ascii="Consolas" w:hAnsi="Consolas"/>
+                <w:noProof/>
+                <w:color w:val="0000FF"/>
+                <w:sz w:val="18"/>
+                <w:szCs w:val="18"/>
+                <w:lang w:val="en-US"/>
+              </w:rPr>
+              <w:t>else</w:t>
+            </w:r>
+            <w:r>
+              <w:rPr>
+                <w:rFonts w:ascii="Consolas" w:hAnsi="Consolas"/>
+                <w:noProof/>
+                <w:color w:val="000000"/>
+                <w:sz w:val="18"/>
+                <w:szCs w:val="18"/>
+                <w:lang w:val="en-US"/>
+              </w:rPr>
+              <w:t xml:space="preserve"> l.lstrip().rstrip(</w:t>
+            </w:r>
+            <w:r>
+              <w:rPr>
+                <w:rFonts w:ascii="Consolas" w:hAnsi="Consolas"/>
+                <w:noProof/>
+                <w:color w:val="A31515"/>
+                <w:sz w:val="18"/>
+                <w:szCs w:val="18"/>
+                <w:lang w:val="en-US"/>
+              </w:rPr>
+              <w:t>'\n'</w:t>
+            </w:r>
+            <w:r>
+              <w:rPr>
+                <w:rFonts w:ascii="Consolas" w:hAnsi="Consolas"/>
+                <w:noProof/>
+                <w:color w:val="000000"/>
+                <w:sz w:val="18"/>
+                <w:szCs w:val="18"/>
+                <w:lang w:val="en-US"/>
+              </w:rPr>
+              <w:t xml:space="preserve">) </w:t>
+            </w:r>
+          </w:p>
+          <w:p>
+            <w:pPr>
+              <w:widowControl/>
+              <w:numPr>
+                <w:ilvl w:val="0"/>
+                <w:numId w:val="30"/>
+              </w:numPr>
+              <w:spacing w:before="100" w:beforeAutospacing="1" w:after="100" w:afterAutospacing="1" w:line="240" w:lineRule="auto"/>
+              <w:contextualSpacing w:val="0"/>
+              <w:jc w:val="left"/>
+              <w:rPr>
+                <w:rFonts w:ascii="Consolas" w:hAnsi="Consolas"/>
+                <w:noProof/>
+                <w:color w:val="000000"/>
+                <w:sz w:val="18"/>
+                <w:szCs w:val="18"/>
+                <w:lang w:val="en-US"/>
+              </w:rPr>
+            </w:pPr>
+            <w:r>
+              <w:rPr>
+                <w:rFonts w:ascii="Consolas" w:hAnsi="Consolas"/>
+                <w:noProof/>
+                <w:color w:val="000000"/>
+                <w:sz w:val="18"/>
+                <w:szCs w:val="18"/>
+                <w:lang w:val="en-US"/>
+              </w:rPr>
+              <w:t xml:space="preserve">                    </w:t>
+            </w:r>
+            <w:r>
+              <w:rPr>
+                <w:rFonts w:ascii="Consolas" w:hAnsi="Consolas"/>
+                <w:noProof/>
+                <w:color w:val="0000FF"/>
+                <w:sz w:val="18"/>
+                <w:szCs w:val="18"/>
+                <w:lang w:val="en-US"/>
+              </w:rPr>
+              <w:t>for</w:t>
+            </w:r>
+            <w:r>
+              <w:rPr>
+                <w:rFonts w:ascii="Consolas" w:hAnsi="Consolas"/>
+                <w:noProof/>
+                <w:color w:val="000000"/>
+                <w:sz w:val="18"/>
+                <w:szCs w:val="18"/>
+                <w:lang w:val="en-US"/>
+              </w:rPr>
+              <w:t xml:space="preserve"> l </w:t>
+            </w:r>
+            <w:r>
+              <w:rPr>
+                <w:rFonts w:ascii="Consolas" w:hAnsi="Consolas"/>
+                <w:noProof/>
+                <w:color w:val="0000FF"/>
+                <w:sz w:val="18"/>
+                <w:szCs w:val="18"/>
+                <w:lang w:val="en-US"/>
+              </w:rPr>
+              <w:t>in</w:t>
+            </w:r>
+            <w:r>
+              <w:rPr>
+                <w:rFonts w:ascii="Consolas" w:hAnsi="Consolas"/>
+                <w:noProof/>
+                <w:color w:val="000000"/>
+                <w:sz w:val="18"/>
+                <w:szCs w:val="18"/>
+                <w:lang w:val="en-US"/>
+              </w:rPr>
+              <w:t xml:space="preserve"> xml_list </w:t>
+            </w:r>
+          </w:p>
+          <w:p>
+            <w:pPr>
+              <w:widowControl/>
+              <w:numPr>
+                <w:ilvl w:val="0"/>
+                <w:numId w:val="30"/>
+              </w:numPr>
+              <w:spacing w:before="100" w:beforeAutospacing="1" w:after="100" w:afterAutospacing="1" w:line="240" w:lineRule="auto"/>
+              <w:contextualSpacing w:val="0"/>
+              <w:jc w:val="left"/>
+              <w:rPr>
+                <w:rFonts w:ascii="Consolas" w:hAnsi="Consolas"/>
+                <w:noProof/>
+                <w:color w:val="000000"/>
+                <w:sz w:val="18"/>
+                <w:szCs w:val="18"/>
+                <w:lang w:val="en-US"/>
+              </w:rPr>
+            </w:pPr>
+            <w:r>
+              <w:rPr>
+                <w:rFonts w:ascii="Consolas" w:hAnsi="Consolas"/>
+                <w:noProof/>
+                <w:color w:val="000000"/>
+                <w:sz w:val="18"/>
+                <w:szCs w:val="18"/>
+                <w:lang w:val="en-US"/>
+              </w:rPr>
+              <w:t xml:space="preserve">                    </w:t>
+            </w:r>
+            <w:r>
+              <w:rPr>
+                <w:rFonts w:ascii="Consolas" w:hAnsi="Consolas"/>
+                <w:noProof/>
+                <w:color w:val="0000FF"/>
+                <w:sz w:val="18"/>
+                <w:szCs w:val="18"/>
+                <w:lang w:val="en-US"/>
+              </w:rPr>
+              <w:t>if</w:t>
+            </w:r>
+            <w:r>
+              <w:rPr>
+                <w:rFonts w:ascii="Consolas" w:hAnsi="Consolas"/>
+                <w:noProof/>
+                <w:color w:val="000000"/>
+                <w:sz w:val="18"/>
+                <w:szCs w:val="18"/>
+                <w:lang w:val="en-US"/>
+              </w:rPr>
+              <w:t xml:space="preserve"> (l.strip() </w:t>
+            </w:r>
+            <w:r>
+              <w:rPr>
+                <w:rFonts w:ascii="Consolas" w:hAnsi="Consolas"/>
+                <w:noProof/>
+                <w:color w:val="0000FF"/>
+                <w:sz w:val="18"/>
+                <w:szCs w:val="18"/>
+                <w:lang w:val="en-US"/>
+              </w:rPr>
+              <w:t>and</w:t>
+            </w:r>
+            <w:r>
+              <w:rPr>
+                <w:rFonts w:ascii="Consolas" w:hAnsi="Consolas"/>
+                <w:noProof/>
+                <w:color w:val="000000"/>
+                <w:sz w:val="18"/>
+                <w:szCs w:val="18"/>
+                <w:lang w:val="en-US"/>
+              </w:rPr>
+              <w:t xml:space="preserve"> </w:t>
+            </w:r>
+            <w:r>
+              <w:rPr>
+                <w:rFonts w:ascii="Consolas" w:hAnsi="Consolas"/>
+                <w:noProof/>
+                <w:color w:val="0000FF"/>
+                <w:sz w:val="18"/>
+                <w:szCs w:val="18"/>
+                <w:lang w:val="en-US"/>
+              </w:rPr>
+              <w:t>not</w:t>
+            </w:r>
+            <w:r>
+              <w:rPr>
+                <w:rFonts w:ascii="Consolas" w:hAnsi="Consolas"/>
+                <w:noProof/>
+                <w:color w:val="000000"/>
+                <w:sz w:val="18"/>
+                <w:szCs w:val="18"/>
+                <w:lang w:val="en-US"/>
+              </w:rPr>
+              <w:t>(l.strip().endswith(</w:t>
+            </w:r>
+            <w:r>
+              <w:rPr>
+                <w:rFonts w:ascii="Consolas" w:hAnsi="Consolas"/>
+                <w:noProof/>
+                <w:color w:val="A31515"/>
+                <w:sz w:val="18"/>
+                <w:szCs w:val="18"/>
+                <w:lang w:val="en-US"/>
+              </w:rPr>
+              <w:t>'?&gt;'</w:t>
+            </w:r>
+            <w:r>
+              <w:rPr>
+                <w:rFonts w:ascii="Consolas" w:hAnsi="Consolas"/>
+                <w:noProof/>
+                <w:color w:val="000000"/>
+                <w:sz w:val="18"/>
+                <w:szCs w:val="18"/>
+                <w:lang w:val="en-US"/>
+              </w:rPr>
+              <w:t>)))</w:t>
+            </w:r>
+          </w:p>
+          <w:p>
+            <w:pPr>
+              <w:widowControl/>
+              <w:numPr>
+                <w:ilvl w:val="0"/>
+                <w:numId w:val="30"/>
+              </w:numPr>
+              <w:spacing w:before="100" w:beforeAutospacing="1" w:after="100" w:afterAutospacing="1" w:line="240" w:lineRule="auto"/>
+              <w:contextualSpacing w:val="0"/>
+              <w:jc w:val="left"/>
+              <w:rPr>
+                <w:rFonts w:ascii="Consolas" w:hAnsi="Consolas"/>
+                <w:noProof/>
+                <w:color w:val="000000"/>
+                <w:sz w:val="18"/>
+                <w:szCs w:val="18"/>
+                <w:lang w:val="en-US"/>
+              </w:rPr>
+            </w:pPr>
+            <w:r>
+              <w:rPr>
+                <w:rFonts w:ascii="Consolas" w:hAnsi="Consolas"/>
+                <w:noProof/>
+                <w:color w:val="000000"/>
+                <w:sz w:val="18"/>
+                <w:szCs w:val="18"/>
+                <w:lang w:val="en-US"/>
+              </w:rPr>
+              <w:t xml:space="preserve">                    ])</w:t>
+            </w:r>
+          </w:p>
+          <w:p>
+            <w:pPr>
+              <w:widowControl/>
+              <w:numPr>
+                <w:ilvl w:val="0"/>
+                <w:numId w:val="30"/>
+              </w:numPr>
+              <w:spacing w:before="100" w:beforeAutospacing="1" w:after="100" w:afterAutospacing="1" w:line="240" w:lineRule="auto"/>
+              <w:contextualSpacing w:val="0"/>
+              <w:jc w:val="left"/>
+              <w:rPr>
+                <w:rFonts w:ascii="Consolas" w:hAnsi="Consolas"/>
+                <w:noProof/>
+                <w:color w:val="000000"/>
+                <w:sz w:val="18"/>
+                <w:szCs w:val="18"/>
+                <w:lang w:val="en-US"/>
+              </w:rPr>
+            </w:pPr>
+          </w:p>
+          <w:p>
+            <w:pPr>
+              <w:widowControl/>
+              <w:numPr>
+                <w:ilvl w:val="0"/>
+                <w:numId w:val="30"/>
+              </w:numPr>
+              <w:spacing w:before="100" w:beforeAutospacing="1" w:after="100" w:afterAutospacing="1" w:line="240" w:lineRule="auto"/>
+              <w:contextualSpacing w:val="0"/>
+              <w:jc w:val="left"/>
+              <w:rPr>
+                <w:rFonts w:ascii="Consolas" w:hAnsi="Consolas"/>
+                <w:noProof/>
+                <w:color w:val="000000"/>
+                <w:sz w:val="18"/>
+                <w:szCs w:val="18"/>
+                <w:lang w:val="en-US"/>
+              </w:rPr>
+            </w:pPr>
+            <w:r>
+              <w:rPr>
+                <w:rFonts w:ascii="Consolas" w:hAnsi="Consolas"/>
+                <w:noProof/>
+                <w:color w:val="0000FF"/>
+                <w:sz w:val="18"/>
+                <w:szCs w:val="18"/>
+                <w:lang w:val="en-US"/>
+              </w:rPr>
+              <w:t>def</w:t>
+            </w:r>
+            <w:r>
+              <w:rPr>
+                <w:rFonts w:ascii="Consolas" w:hAnsi="Consolas"/>
+                <w:noProof/>
+                <w:color w:val="000000"/>
+                <w:sz w:val="18"/>
+                <w:szCs w:val="18"/>
+                <w:lang w:val="en-US"/>
+              </w:rPr>
+              <w:t xml:space="preserve"> </w:t>
+            </w:r>
+            <w:r>
+              <w:rPr>
+                <w:rFonts w:ascii="Consolas" w:hAnsi="Consolas"/>
+                <w:noProof/>
+                <w:color w:val="A31515"/>
+                <w:sz w:val="18"/>
+                <w:szCs w:val="18"/>
+                <w:lang w:val="en-US"/>
+              </w:rPr>
+              <w:t>__generate_tsv</w:t>
+            </w:r>
+            <w:r>
+              <w:rPr>
+                <w:rFonts w:ascii="Consolas" w:hAnsi="Consolas"/>
+                <w:noProof/>
+                <w:color w:val="000000"/>
+                <w:sz w:val="18"/>
+                <w:szCs w:val="18"/>
+                <w:lang w:val="en-US"/>
+              </w:rPr>
+              <w:t>(</w:t>
+            </w:r>
+            <w:r>
+              <w:rPr>
+                <w:rFonts w:ascii="Consolas" w:hAnsi="Consolas"/>
+                <w:noProof/>
+                <w:color w:val="0000FF"/>
+                <w:sz w:val="18"/>
+                <w:szCs w:val="18"/>
+                <w:lang w:val="en-US"/>
+              </w:rPr>
+              <w:t>match</w:t>
+            </w:r>
+            <w:r>
+              <w:rPr>
+                <w:rFonts w:ascii="Consolas" w:hAnsi="Consolas"/>
+                <w:noProof/>
+                <w:color w:val="000000"/>
+                <w:sz w:val="18"/>
+                <w:szCs w:val="18"/>
+                <w:lang w:val="en-US"/>
+              </w:rPr>
+              <w:t xml:space="preserve">, path = </w:t>
+            </w:r>
+            <w:r>
+              <w:rPr>
+                <w:rFonts w:ascii="Consolas" w:hAnsi="Consolas"/>
+                <w:noProof/>
+                <w:color w:val="A31515"/>
+                <w:sz w:val="18"/>
+                <w:szCs w:val="18"/>
+                <w:lang w:val="en-US"/>
+              </w:rPr>
+              <w:t>''</w:t>
+            </w:r>
+            <w:r>
+              <w:rPr>
+                <w:rFonts w:ascii="Consolas" w:hAnsi="Consolas"/>
+                <w:noProof/>
+                <w:color w:val="000000"/>
+                <w:sz w:val="18"/>
+                <w:szCs w:val="18"/>
+                <w:lang w:val="en-US"/>
+              </w:rPr>
+              <w:t>):</w:t>
+            </w:r>
+          </w:p>
+          <w:p>
+            <w:pPr>
+              <w:widowControl/>
+              <w:numPr>
+                <w:ilvl w:val="0"/>
+                <w:numId w:val="30"/>
+              </w:numPr>
+              <w:spacing w:before="100" w:beforeAutospacing="1" w:after="100" w:afterAutospacing="1" w:line="240" w:lineRule="auto"/>
+              <w:contextualSpacing w:val="0"/>
+              <w:jc w:val="left"/>
+              <w:rPr>
+                <w:rFonts w:ascii="Consolas" w:hAnsi="Consolas"/>
+                <w:noProof/>
+                <w:color w:val="000000"/>
+                <w:sz w:val="18"/>
+                <w:szCs w:val="18"/>
+                <w:lang w:val="en-US"/>
+              </w:rPr>
+            </w:pPr>
+            <w:r>
+              <w:rPr>
+                <w:rFonts w:ascii="Consolas" w:hAnsi="Consolas"/>
+                <w:noProof/>
+                <w:color w:val="000000"/>
+                <w:sz w:val="18"/>
+                <w:szCs w:val="18"/>
+                <w:lang w:val="en-US"/>
+              </w:rPr>
+              <w:t xml:space="preserve">    </w:t>
+            </w:r>
+            <w:r>
+              <w:rPr>
+                <w:rFonts w:ascii="Consolas" w:hAnsi="Consolas"/>
+                <w:noProof/>
+                <w:color w:val="A31515"/>
+                <w:sz w:val="18"/>
+                <w:szCs w:val="18"/>
+                <w:lang w:val="en-US"/>
+              </w:rPr>
+              <w:t>"""</w:t>
+            </w:r>
+          </w:p>
+          <w:p>
+            <w:pPr>
+              <w:widowControl/>
+              <w:numPr>
+                <w:ilvl w:val="0"/>
+                <w:numId w:val="30"/>
+              </w:numPr>
+              <w:spacing w:before="100" w:beforeAutospacing="1" w:after="100" w:afterAutospacing="1" w:line="240" w:lineRule="auto"/>
+              <w:contextualSpacing w:val="0"/>
+              <w:jc w:val="left"/>
+              <w:rPr>
+                <w:rFonts w:ascii="Consolas" w:hAnsi="Consolas"/>
+                <w:noProof/>
+                <w:color w:val="000000"/>
+                <w:sz w:val="18"/>
+                <w:szCs w:val="18"/>
+                <w:lang w:val="en-US"/>
+              </w:rPr>
+            </w:pPr>
+            <w:r>
+              <w:rPr>
+                <w:rFonts w:ascii="Consolas" w:hAnsi="Consolas"/>
+                <w:noProof/>
+                <w:color w:val="000000"/>
+                <w:sz w:val="18"/>
+                <w:szCs w:val="18"/>
+                <w:lang w:val="en-US"/>
+              </w:rPr>
+              <w:t xml:space="preserve">    Recursively replaces XML tag to TSV format.</w:t>
+            </w:r>
+          </w:p>
+          <w:p>
+            <w:pPr>
+              <w:widowControl/>
+              <w:numPr>
+                <w:ilvl w:val="0"/>
+                <w:numId w:val="30"/>
+              </w:numPr>
+              <w:spacing w:before="100" w:beforeAutospacing="1" w:after="100" w:afterAutospacing="1" w:line="240" w:lineRule="auto"/>
+              <w:contextualSpacing w:val="0"/>
+              <w:jc w:val="left"/>
+              <w:rPr>
+                <w:rFonts w:ascii="Consolas" w:hAnsi="Consolas"/>
+                <w:noProof/>
+                <w:color w:val="000000"/>
+                <w:sz w:val="18"/>
+                <w:szCs w:val="18"/>
+                <w:lang w:val="en-US"/>
+              </w:rPr>
+            </w:pPr>
+            <w:r>
+              <w:rPr>
+                <w:rFonts w:ascii="Consolas" w:hAnsi="Consolas"/>
+                <w:noProof/>
+                <w:color w:val="000000"/>
+                <w:sz w:val="18"/>
+                <w:szCs w:val="18"/>
+                <w:lang w:val="en-US"/>
+              </w:rPr>
+              <w:t xml:space="preserve">    """</w:t>
+            </w:r>
+          </w:p>
+          <w:p>
+            <w:pPr>
+              <w:widowControl/>
+              <w:numPr>
+                <w:ilvl w:val="0"/>
+                <w:numId w:val="30"/>
+              </w:numPr>
+              <w:spacing w:before="100" w:beforeAutospacing="1" w:after="100" w:afterAutospacing="1" w:line="240" w:lineRule="auto"/>
+              <w:contextualSpacing w:val="0"/>
+              <w:jc w:val="left"/>
+              <w:rPr>
+                <w:rFonts w:ascii="Consolas" w:hAnsi="Consolas"/>
+                <w:noProof/>
+                <w:color w:val="000000"/>
+                <w:sz w:val="18"/>
+                <w:szCs w:val="18"/>
+                <w:lang w:val="en-US"/>
+              </w:rPr>
+            </w:pPr>
+            <w:r>
+              <w:rPr>
+                <w:rFonts w:ascii="Consolas" w:hAnsi="Consolas"/>
+                <w:noProof/>
+                <w:color w:val="000000"/>
+                <w:sz w:val="18"/>
+                <w:szCs w:val="18"/>
+                <w:lang w:val="en-US"/>
+              </w:rPr>
+              <w:t xml:space="preserve">    </w:t>
+            </w:r>
+            <w:r>
+              <w:rPr>
+                <w:rFonts w:ascii="Consolas" w:hAnsi="Consolas"/>
+                <w:noProof/>
+                <w:color w:val="0000FF"/>
+                <w:sz w:val="18"/>
+                <w:szCs w:val="18"/>
+                <w:lang w:val="en-US"/>
+              </w:rPr>
+              <w:t>global</w:t>
+            </w:r>
+            <w:r>
+              <w:rPr>
+                <w:rFonts w:ascii="Consolas" w:hAnsi="Consolas"/>
+                <w:noProof/>
+                <w:color w:val="000000"/>
+                <w:sz w:val="18"/>
+                <w:szCs w:val="18"/>
+                <w:lang w:val="en-US"/>
+              </w:rPr>
+              <w:t xml:space="preserve"> header, values</w:t>
+            </w:r>
+          </w:p>
+          <w:p>
+            <w:pPr>
+              <w:widowControl/>
+              <w:numPr>
+                <w:ilvl w:val="0"/>
+                <w:numId w:val="30"/>
+              </w:numPr>
+              <w:spacing w:before="100" w:beforeAutospacing="1" w:after="100" w:afterAutospacing="1" w:line="240" w:lineRule="auto"/>
+              <w:contextualSpacing w:val="0"/>
+              <w:jc w:val="left"/>
+              <w:rPr>
+                <w:rFonts w:ascii="Consolas" w:hAnsi="Consolas"/>
+                <w:noProof/>
+                <w:color w:val="000000"/>
+                <w:sz w:val="18"/>
+                <w:szCs w:val="18"/>
+                <w:lang w:val="en-US"/>
+              </w:rPr>
+            </w:pPr>
+            <w:r>
+              <w:rPr>
+                <w:rFonts w:ascii="Consolas" w:hAnsi="Consolas"/>
+                <w:noProof/>
+                <w:color w:val="000000"/>
+                <w:sz w:val="18"/>
+                <w:szCs w:val="18"/>
+                <w:lang w:val="en-US"/>
+              </w:rPr>
+              <w:t xml:space="preserve">    </w:t>
+            </w:r>
+            <w:r>
+              <w:rPr>
+                <w:rFonts w:ascii="Consolas" w:hAnsi="Consolas"/>
+                <w:noProof/>
+                <w:color w:val="008000"/>
+                <w:sz w:val="18"/>
+                <w:szCs w:val="18"/>
+                <w:lang w:val="en-US"/>
+              </w:rPr>
+              <w:t># Check that match is not None</w:t>
+            </w:r>
+          </w:p>
+          <w:p>
+            <w:pPr>
+              <w:widowControl/>
+              <w:numPr>
+                <w:ilvl w:val="0"/>
+                <w:numId w:val="30"/>
+              </w:numPr>
+              <w:spacing w:before="100" w:beforeAutospacing="1" w:after="100" w:afterAutospacing="1" w:line="240" w:lineRule="auto"/>
+              <w:contextualSpacing w:val="0"/>
+              <w:jc w:val="left"/>
+              <w:rPr>
+                <w:rFonts w:ascii="Consolas" w:hAnsi="Consolas"/>
+                <w:noProof/>
+                <w:color w:val="000000"/>
+                <w:sz w:val="18"/>
+                <w:szCs w:val="18"/>
+                <w:lang w:val="en-US"/>
+              </w:rPr>
+            </w:pPr>
+            <w:r>
+              <w:rPr>
+                <w:rFonts w:ascii="Consolas" w:hAnsi="Consolas"/>
+                <w:noProof/>
+                <w:color w:val="000000"/>
+                <w:sz w:val="18"/>
+                <w:szCs w:val="18"/>
+                <w:lang w:val="en-US"/>
+              </w:rPr>
+              <w:t xml:space="preserve">    </w:t>
+            </w:r>
+            <w:r>
+              <w:rPr>
+                <w:rFonts w:ascii="Consolas" w:hAnsi="Consolas"/>
+                <w:noProof/>
+                <w:color w:val="0000FF"/>
+                <w:sz w:val="18"/>
+                <w:szCs w:val="18"/>
+                <w:lang w:val="en-US"/>
+              </w:rPr>
+              <w:t>if</w:t>
+            </w:r>
+            <w:r>
+              <w:rPr>
+                <w:rFonts w:ascii="Consolas" w:hAnsi="Consolas"/>
+                <w:noProof/>
+                <w:color w:val="000000"/>
+                <w:sz w:val="18"/>
+                <w:szCs w:val="18"/>
+                <w:lang w:val="en-US"/>
+              </w:rPr>
+              <w:t xml:space="preserve"> </w:t>
+            </w:r>
+            <w:r>
+              <w:rPr>
+                <w:rFonts w:ascii="Consolas" w:hAnsi="Consolas"/>
+                <w:noProof/>
+                <w:color w:val="0000FF"/>
+                <w:sz w:val="18"/>
+                <w:szCs w:val="18"/>
+                <w:lang w:val="en-US"/>
+              </w:rPr>
+              <w:t>match</w:t>
+            </w:r>
+            <w:r>
+              <w:rPr>
+                <w:rFonts w:ascii="Consolas" w:hAnsi="Consolas"/>
+                <w:noProof/>
+                <w:color w:val="000000"/>
+                <w:sz w:val="18"/>
+                <w:szCs w:val="18"/>
+                <w:lang w:val="en-US"/>
+              </w:rPr>
+              <w:t>:</w:t>
+            </w:r>
+          </w:p>
+          <w:p>
+            <w:pPr>
+              <w:widowControl/>
+              <w:numPr>
+                <w:ilvl w:val="0"/>
+                <w:numId w:val="30"/>
+              </w:numPr>
+              <w:spacing w:before="100" w:beforeAutospacing="1" w:after="100" w:afterAutospacing="1" w:line="240" w:lineRule="auto"/>
+              <w:contextualSpacing w:val="0"/>
+              <w:jc w:val="left"/>
+              <w:rPr>
+                <w:rFonts w:ascii="Consolas" w:hAnsi="Consolas"/>
+                <w:noProof/>
+                <w:color w:val="000000"/>
+                <w:sz w:val="18"/>
+                <w:szCs w:val="18"/>
+                <w:lang w:val="en-US"/>
+              </w:rPr>
+            </w:pPr>
+            <w:r>
+              <w:rPr>
+                <w:rFonts w:ascii="Consolas" w:hAnsi="Consolas"/>
+                <w:noProof/>
+                <w:color w:val="000000"/>
+                <w:sz w:val="18"/>
+                <w:szCs w:val="18"/>
+                <w:lang w:val="en-US"/>
+              </w:rPr>
+              <w:t xml:space="preserve">        </w:t>
+            </w:r>
+            <w:r>
+              <w:rPr>
+                <w:rFonts w:ascii="Consolas" w:hAnsi="Consolas"/>
+                <w:noProof/>
+                <w:color w:val="008000"/>
+                <w:sz w:val="18"/>
+                <w:szCs w:val="18"/>
+                <w:lang w:val="en-US"/>
+              </w:rPr>
+              <w:t># Find all tags inside this tag</w:t>
+            </w:r>
+          </w:p>
+          <w:p>
+            <w:pPr>
+              <w:widowControl/>
+              <w:numPr>
+                <w:ilvl w:val="0"/>
+                <w:numId w:val="30"/>
+              </w:numPr>
+              <w:spacing w:before="100" w:beforeAutospacing="1" w:after="100" w:afterAutospacing="1" w:line="240" w:lineRule="auto"/>
+              <w:contextualSpacing w:val="0"/>
+              <w:jc w:val="left"/>
+              <w:rPr>
+                <w:rFonts w:ascii="Consolas" w:hAnsi="Consolas"/>
+                <w:noProof/>
+                <w:color w:val="000000"/>
+                <w:sz w:val="18"/>
+                <w:szCs w:val="18"/>
+                <w:lang w:val="en-US"/>
+              </w:rPr>
+            </w:pPr>
+            <w:r>
+              <w:rPr>
+                <w:rFonts w:ascii="Consolas" w:hAnsi="Consolas"/>
+                <w:noProof/>
+                <w:color w:val="000000"/>
+                <w:sz w:val="18"/>
+                <w:szCs w:val="18"/>
+                <w:lang w:val="en-US"/>
+              </w:rPr>
+              <w:t xml:space="preserve">        next_matches = TAG_PATTERN.findall(</w:t>
+            </w:r>
+            <w:r>
+              <w:rPr>
+                <w:rFonts w:ascii="Consolas" w:hAnsi="Consolas"/>
+                <w:noProof/>
+                <w:color w:val="0000FF"/>
+                <w:sz w:val="18"/>
+                <w:szCs w:val="18"/>
+                <w:lang w:val="en-US"/>
+              </w:rPr>
+              <w:t>match</w:t>
+            </w:r>
+            <w:r>
+              <w:rPr>
+                <w:rFonts w:ascii="Consolas" w:hAnsi="Consolas"/>
+                <w:noProof/>
+                <w:color w:val="000000"/>
+                <w:sz w:val="18"/>
+                <w:szCs w:val="18"/>
+                <w:lang w:val="en-US"/>
+              </w:rPr>
+              <w:t>[1])</w:t>
+            </w:r>
+          </w:p>
+          <w:p>
+            <w:pPr>
+              <w:widowControl/>
+              <w:numPr>
+                <w:ilvl w:val="0"/>
+                <w:numId w:val="30"/>
+              </w:numPr>
+              <w:spacing w:before="100" w:beforeAutospacing="1" w:after="100" w:afterAutospacing="1" w:line="240" w:lineRule="auto"/>
+              <w:contextualSpacing w:val="0"/>
+              <w:jc w:val="left"/>
+              <w:rPr>
+                <w:rFonts w:ascii="Consolas" w:hAnsi="Consolas"/>
+                <w:noProof/>
+                <w:color w:val="000000"/>
+                <w:sz w:val="18"/>
+                <w:szCs w:val="18"/>
+                <w:lang w:val="en-US"/>
+              </w:rPr>
+            </w:pPr>
+            <w:r>
+              <w:rPr>
+                <w:rFonts w:ascii="Consolas" w:hAnsi="Consolas"/>
+                <w:noProof/>
+                <w:color w:val="000000"/>
+                <w:sz w:val="18"/>
+                <w:szCs w:val="18"/>
+                <w:lang w:val="en-US"/>
+              </w:rPr>
+              <w:t xml:space="preserve">    </w:t>
+            </w:r>
+          </w:p>
+          <w:p>
+            <w:pPr>
+              <w:widowControl/>
+              <w:numPr>
+                <w:ilvl w:val="0"/>
+                <w:numId w:val="30"/>
+              </w:numPr>
+              <w:spacing w:before="100" w:beforeAutospacing="1" w:after="100" w:afterAutospacing="1" w:line="240" w:lineRule="auto"/>
+              <w:contextualSpacing w:val="0"/>
+              <w:jc w:val="left"/>
+              <w:rPr>
+                <w:rFonts w:ascii="Consolas" w:hAnsi="Consolas"/>
+                <w:noProof/>
+                <w:color w:val="000000"/>
+                <w:sz w:val="18"/>
+                <w:szCs w:val="18"/>
+                <w:lang w:val="en-US"/>
+              </w:rPr>
+            </w:pPr>
+            <w:r>
+              <w:rPr>
+                <w:rFonts w:ascii="Consolas" w:hAnsi="Consolas"/>
+                <w:noProof/>
+                <w:color w:val="000000"/>
+                <w:sz w:val="18"/>
+                <w:szCs w:val="18"/>
+                <w:lang w:val="en-US"/>
+              </w:rPr>
+              <w:t xml:space="preserve">    </w:t>
+            </w:r>
+            <w:r>
+              <w:rPr>
+                <w:rFonts w:ascii="Consolas" w:hAnsi="Consolas"/>
+                <w:noProof/>
+                <w:color w:val="008000"/>
+                <w:sz w:val="18"/>
+                <w:szCs w:val="18"/>
+                <w:lang w:val="en-US"/>
+              </w:rPr>
+              <w:t># If there are nested tags</w:t>
+            </w:r>
+          </w:p>
+          <w:p>
+            <w:pPr>
+              <w:widowControl/>
+              <w:numPr>
+                <w:ilvl w:val="0"/>
+                <w:numId w:val="30"/>
+              </w:numPr>
+              <w:spacing w:before="100" w:beforeAutospacing="1" w:after="100" w:afterAutospacing="1" w:line="240" w:lineRule="auto"/>
+              <w:contextualSpacing w:val="0"/>
+              <w:jc w:val="left"/>
+              <w:rPr>
+                <w:rFonts w:ascii="Consolas" w:hAnsi="Consolas"/>
+                <w:noProof/>
+                <w:color w:val="000000"/>
+                <w:sz w:val="18"/>
+                <w:szCs w:val="18"/>
+                <w:lang w:val="en-US"/>
+              </w:rPr>
+            </w:pPr>
+            <w:r>
+              <w:rPr>
+                <w:rFonts w:ascii="Consolas" w:hAnsi="Consolas"/>
+                <w:noProof/>
+                <w:color w:val="000000"/>
+                <w:sz w:val="18"/>
+                <w:szCs w:val="18"/>
+                <w:lang w:val="en-US"/>
+              </w:rPr>
+              <w:t xml:space="preserve">    </w:t>
+            </w:r>
+            <w:r>
+              <w:rPr>
+                <w:rFonts w:ascii="Consolas" w:hAnsi="Consolas"/>
+                <w:noProof/>
+                <w:color w:val="0000FF"/>
+                <w:sz w:val="18"/>
+                <w:szCs w:val="18"/>
+                <w:lang w:val="en-US"/>
+              </w:rPr>
+              <w:t>if</w:t>
+            </w:r>
+            <w:r>
+              <w:rPr>
+                <w:rFonts w:ascii="Consolas" w:hAnsi="Consolas"/>
+                <w:noProof/>
+                <w:color w:val="000000"/>
+                <w:sz w:val="18"/>
+                <w:szCs w:val="18"/>
+                <w:lang w:val="en-US"/>
+              </w:rPr>
+              <w:t xml:space="preserve"> next_matches:</w:t>
+            </w:r>
+          </w:p>
+          <w:p>
+            <w:pPr>
+              <w:widowControl/>
+              <w:numPr>
+                <w:ilvl w:val="0"/>
+                <w:numId w:val="30"/>
+              </w:numPr>
+              <w:spacing w:before="100" w:beforeAutospacing="1" w:after="100" w:afterAutospacing="1" w:line="240" w:lineRule="auto"/>
+              <w:contextualSpacing w:val="0"/>
+              <w:jc w:val="left"/>
+              <w:rPr>
+                <w:rFonts w:ascii="Consolas" w:hAnsi="Consolas"/>
+                <w:noProof/>
+                <w:color w:val="000000"/>
+                <w:sz w:val="18"/>
+                <w:szCs w:val="18"/>
+                <w:lang w:val="en-US"/>
+              </w:rPr>
+            </w:pPr>
+            <w:r>
+              <w:rPr>
+                <w:rFonts w:ascii="Consolas" w:hAnsi="Consolas"/>
+                <w:noProof/>
+                <w:color w:val="000000"/>
+                <w:sz w:val="18"/>
+                <w:szCs w:val="18"/>
+                <w:lang w:val="en-US"/>
+              </w:rPr>
+              <w:t xml:space="preserve">        </w:t>
+            </w:r>
+            <w:r>
+              <w:rPr>
+                <w:rFonts w:ascii="Consolas" w:hAnsi="Consolas"/>
+                <w:noProof/>
+                <w:color w:val="008000"/>
+                <w:sz w:val="18"/>
+                <w:szCs w:val="18"/>
+                <w:lang w:val="en-US"/>
+              </w:rPr>
+              <w:t># Recursively add nested tags</w:t>
+            </w:r>
+          </w:p>
+          <w:p>
+            <w:pPr>
+              <w:widowControl/>
+              <w:numPr>
+                <w:ilvl w:val="0"/>
+                <w:numId w:val="30"/>
+              </w:numPr>
+              <w:spacing w:before="100" w:beforeAutospacing="1" w:after="100" w:afterAutospacing="1" w:line="240" w:lineRule="auto"/>
+              <w:contextualSpacing w:val="0"/>
+              <w:jc w:val="left"/>
+              <w:rPr>
+                <w:rFonts w:ascii="Consolas" w:hAnsi="Consolas"/>
+                <w:noProof/>
+                <w:color w:val="000000"/>
+                <w:sz w:val="18"/>
+                <w:szCs w:val="18"/>
+                <w:lang w:val="en-US"/>
+              </w:rPr>
+            </w:pPr>
+            <w:r>
+              <w:rPr>
+                <w:rFonts w:ascii="Consolas" w:hAnsi="Consolas"/>
+                <w:noProof/>
+                <w:color w:val="000000"/>
+                <w:sz w:val="18"/>
+                <w:szCs w:val="18"/>
+                <w:lang w:val="en-US"/>
+              </w:rPr>
+              <w:t xml:space="preserve">        </w:t>
+            </w:r>
+            <w:r>
+              <w:rPr>
+                <w:rFonts w:ascii="Consolas" w:hAnsi="Consolas"/>
+                <w:noProof/>
+                <w:color w:val="0000FF"/>
+                <w:sz w:val="18"/>
+                <w:szCs w:val="18"/>
+                <w:lang w:val="en-US"/>
+              </w:rPr>
+              <w:t>for</w:t>
+            </w:r>
+            <w:r>
+              <w:rPr>
+                <w:rFonts w:ascii="Consolas" w:hAnsi="Consolas"/>
+                <w:noProof/>
+                <w:color w:val="000000"/>
+                <w:sz w:val="18"/>
+                <w:szCs w:val="18"/>
+                <w:lang w:val="en-US"/>
+              </w:rPr>
+              <w:t xml:space="preserve"> next_match </w:t>
+            </w:r>
+            <w:r>
+              <w:rPr>
+                <w:rFonts w:ascii="Consolas" w:hAnsi="Consolas"/>
+                <w:noProof/>
+                <w:color w:val="0000FF"/>
+                <w:sz w:val="18"/>
+                <w:szCs w:val="18"/>
+                <w:lang w:val="en-US"/>
+              </w:rPr>
+              <w:t>in</w:t>
+            </w:r>
+            <w:r>
+              <w:rPr>
+                <w:rFonts w:ascii="Consolas" w:hAnsi="Consolas"/>
+                <w:noProof/>
+                <w:color w:val="000000"/>
+                <w:sz w:val="18"/>
+                <w:szCs w:val="18"/>
+                <w:lang w:val="en-US"/>
+              </w:rPr>
+              <w:t xml:space="preserve"> next_matches:</w:t>
+            </w:r>
+          </w:p>
+          <w:p>
+            <w:pPr>
+              <w:widowControl/>
+              <w:numPr>
+                <w:ilvl w:val="0"/>
+                <w:numId w:val="30"/>
+              </w:numPr>
+              <w:spacing w:before="100" w:beforeAutospacing="1" w:after="100" w:afterAutospacing="1" w:line="240" w:lineRule="auto"/>
+              <w:contextualSpacing w:val="0"/>
+              <w:jc w:val="left"/>
+              <w:rPr>
+                <w:rFonts w:ascii="Consolas" w:hAnsi="Consolas"/>
+                <w:noProof/>
+                <w:color w:val="000000"/>
+                <w:sz w:val="18"/>
+                <w:szCs w:val="18"/>
+                <w:lang w:val="en-US"/>
+              </w:rPr>
+            </w:pPr>
+            <w:r>
+              <w:rPr>
+                <w:rFonts w:ascii="Consolas" w:hAnsi="Consolas"/>
+                <w:noProof/>
+                <w:color w:val="000000"/>
+                <w:sz w:val="18"/>
+                <w:szCs w:val="18"/>
+                <w:lang w:val="en-US"/>
+              </w:rPr>
+              <w:t xml:space="preserve">            __generate_tsv(next_match, path + </w:t>
+            </w:r>
+            <w:r>
+              <w:rPr>
+                <w:rFonts w:ascii="Consolas" w:hAnsi="Consolas"/>
+                <w:noProof/>
+                <w:color w:val="0000FF"/>
+                <w:sz w:val="18"/>
+                <w:szCs w:val="18"/>
+                <w:lang w:val="en-US"/>
+              </w:rPr>
+              <w:t>match</w:t>
+            </w:r>
+            <w:r>
+              <w:rPr>
+                <w:rFonts w:ascii="Consolas" w:hAnsi="Consolas"/>
+                <w:noProof/>
+                <w:color w:val="000000"/>
+                <w:sz w:val="18"/>
+                <w:szCs w:val="18"/>
+                <w:lang w:val="en-US"/>
+              </w:rPr>
+              <w:t xml:space="preserve">[0] + </w:t>
+            </w:r>
+            <w:r>
+              <w:rPr>
+                <w:rFonts w:ascii="Consolas" w:hAnsi="Consolas"/>
+                <w:noProof/>
+                <w:color w:val="A31515"/>
+                <w:sz w:val="18"/>
+                <w:szCs w:val="18"/>
+                <w:lang w:val="en-US"/>
+              </w:rPr>
+              <w:t>'.'</w:t>
+            </w:r>
+            <w:r>
+              <w:rPr>
+                <w:rFonts w:ascii="Consolas" w:hAnsi="Consolas"/>
+                <w:noProof/>
+                <w:color w:val="000000"/>
+                <w:sz w:val="18"/>
+                <w:szCs w:val="18"/>
+                <w:lang w:val="en-US"/>
+              </w:rPr>
+              <w:t>)</w:t>
+            </w:r>
+          </w:p>
+          <w:p>
+            <w:pPr>
+              <w:widowControl/>
+              <w:numPr>
+                <w:ilvl w:val="0"/>
+                <w:numId w:val="30"/>
+              </w:numPr>
+              <w:spacing w:before="100" w:beforeAutospacing="1" w:after="100" w:afterAutospacing="1" w:line="240" w:lineRule="auto"/>
+              <w:contextualSpacing w:val="0"/>
+              <w:jc w:val="left"/>
+              <w:rPr>
+                <w:rFonts w:ascii="Consolas" w:hAnsi="Consolas"/>
+                <w:noProof/>
+                <w:color w:val="000000"/>
+                <w:sz w:val="18"/>
+                <w:szCs w:val="18"/>
+                <w:lang w:val="en-US"/>
+              </w:rPr>
+            </w:pPr>
+            <w:r>
+              <w:rPr>
+                <w:rFonts w:ascii="Consolas" w:hAnsi="Consolas"/>
+                <w:noProof/>
+                <w:color w:val="000000"/>
+                <w:sz w:val="18"/>
+                <w:szCs w:val="18"/>
+                <w:lang w:val="en-US"/>
+              </w:rPr>
+              <w:t xml:space="preserve">    </w:t>
+            </w:r>
+            <w:r>
+              <w:rPr>
+                <w:rFonts w:ascii="Consolas" w:hAnsi="Consolas"/>
+                <w:noProof/>
+                <w:color w:val="008000"/>
+                <w:sz w:val="18"/>
+                <w:szCs w:val="18"/>
+                <w:lang w:val="en-US"/>
+              </w:rPr>
+              <w:t># If there are no nested tags return formatted tag as a TSV value</w:t>
+            </w:r>
+          </w:p>
+          <w:p>
+            <w:pPr>
+              <w:widowControl/>
+              <w:numPr>
+                <w:ilvl w:val="0"/>
+                <w:numId w:val="30"/>
+              </w:numPr>
+              <w:spacing w:before="100" w:beforeAutospacing="1" w:after="100" w:afterAutospacing="1" w:line="240" w:lineRule="auto"/>
+              <w:contextualSpacing w:val="0"/>
+              <w:jc w:val="left"/>
+              <w:rPr>
+                <w:rFonts w:ascii="Consolas" w:hAnsi="Consolas"/>
+                <w:noProof/>
+                <w:color w:val="000000"/>
+                <w:sz w:val="18"/>
+                <w:szCs w:val="18"/>
+                <w:lang w:val="en-US"/>
+              </w:rPr>
+            </w:pPr>
+            <w:r>
+              <w:rPr>
+                <w:rFonts w:ascii="Consolas" w:hAnsi="Consolas"/>
+                <w:noProof/>
+                <w:color w:val="000000"/>
+                <w:sz w:val="18"/>
+                <w:szCs w:val="18"/>
+                <w:lang w:val="en-US"/>
+              </w:rPr>
+              <w:t xml:space="preserve">    </w:t>
+            </w:r>
+            <w:r>
+              <w:rPr>
+                <w:rFonts w:ascii="Consolas" w:hAnsi="Consolas"/>
+                <w:noProof/>
+                <w:color w:val="0000FF"/>
+                <w:sz w:val="18"/>
+                <w:szCs w:val="18"/>
+                <w:lang w:val="en-US"/>
+              </w:rPr>
+              <w:t>else</w:t>
+            </w:r>
+            <w:r>
+              <w:rPr>
+                <w:rFonts w:ascii="Consolas" w:hAnsi="Consolas"/>
+                <w:noProof/>
+                <w:color w:val="000000"/>
+                <w:sz w:val="18"/>
+                <w:szCs w:val="18"/>
+                <w:lang w:val="en-US"/>
+              </w:rPr>
+              <w:t>:</w:t>
+            </w:r>
+          </w:p>
+          <w:p>
+            <w:pPr>
+              <w:widowControl/>
+              <w:numPr>
+                <w:ilvl w:val="0"/>
+                <w:numId w:val="30"/>
+              </w:numPr>
+              <w:spacing w:before="100" w:beforeAutospacing="1" w:after="100" w:afterAutospacing="1" w:line="240" w:lineRule="auto"/>
+              <w:contextualSpacing w:val="0"/>
+              <w:jc w:val="left"/>
+              <w:rPr>
+                <w:rFonts w:ascii="Consolas" w:hAnsi="Consolas"/>
+                <w:noProof/>
+                <w:color w:val="000000"/>
+                <w:sz w:val="18"/>
+                <w:szCs w:val="18"/>
+                <w:lang w:val="en-US"/>
+              </w:rPr>
+            </w:pPr>
+            <w:r>
+              <w:rPr>
+                <w:rFonts w:ascii="Consolas" w:hAnsi="Consolas"/>
+                <w:noProof/>
+                <w:color w:val="000000"/>
+                <w:sz w:val="18"/>
+                <w:szCs w:val="18"/>
+                <w:lang w:val="en-US"/>
+              </w:rPr>
+              <w:t xml:space="preserve">        header.append(path + </w:t>
+            </w:r>
+            <w:r>
+              <w:rPr>
+                <w:rFonts w:ascii="Consolas" w:hAnsi="Consolas"/>
+                <w:noProof/>
+                <w:color w:val="0000FF"/>
+                <w:sz w:val="18"/>
+                <w:szCs w:val="18"/>
+                <w:lang w:val="en-US"/>
+              </w:rPr>
+              <w:t>match</w:t>
+            </w:r>
+            <w:r>
+              <w:rPr>
+                <w:rFonts w:ascii="Consolas" w:hAnsi="Consolas"/>
+                <w:noProof/>
+                <w:color w:val="000000"/>
+                <w:sz w:val="18"/>
+                <w:szCs w:val="18"/>
+                <w:lang w:val="en-US"/>
+              </w:rPr>
+              <w:t>[0])</w:t>
+            </w:r>
+          </w:p>
+          <w:p>
+            <w:pPr>
+              <w:widowControl/>
+              <w:numPr>
+                <w:ilvl w:val="0"/>
+                <w:numId w:val="30"/>
+              </w:numPr>
+              <w:spacing w:before="100" w:beforeAutospacing="1" w:after="100" w:afterAutospacing="1" w:line="240" w:lineRule="auto"/>
+              <w:contextualSpacing w:val="0"/>
+              <w:jc w:val="left"/>
+              <w:rPr>
+                <w:rFonts w:ascii="Consolas" w:hAnsi="Consolas"/>
+                <w:noProof/>
+                <w:color w:val="000000"/>
+                <w:sz w:val="18"/>
+                <w:szCs w:val="18"/>
+                <w:lang w:val="en-US"/>
+              </w:rPr>
+            </w:pPr>
+            <w:r>
+              <w:rPr>
+                <w:rFonts w:ascii="Consolas" w:hAnsi="Consolas"/>
+                <w:noProof/>
+                <w:color w:val="000000"/>
+                <w:sz w:val="18"/>
+                <w:szCs w:val="18"/>
+                <w:lang w:val="en-US"/>
+              </w:rPr>
+              <w:t xml:space="preserve">        values.append(</w:t>
+            </w:r>
+            <w:r>
+              <w:rPr>
+                <w:rFonts w:ascii="Consolas" w:hAnsi="Consolas"/>
+                <w:noProof/>
+                <w:color w:val="0000FF"/>
+                <w:sz w:val="18"/>
+                <w:szCs w:val="18"/>
+                <w:lang w:val="en-US"/>
+              </w:rPr>
+              <w:t>match</w:t>
+            </w:r>
+            <w:r>
+              <w:rPr>
+                <w:rFonts w:ascii="Consolas" w:hAnsi="Consolas"/>
+                <w:noProof/>
+                <w:color w:val="000000"/>
+                <w:sz w:val="18"/>
+                <w:szCs w:val="18"/>
+                <w:lang w:val="en-US"/>
+              </w:rPr>
+              <w:t>[1])</w:t>
+            </w:r>
+          </w:p>
+          <w:p>
+            <w:pPr>
+              <w:widowControl/>
+              <w:numPr>
+                <w:ilvl w:val="0"/>
+                <w:numId w:val="30"/>
+              </w:numPr>
+              <w:spacing w:before="100" w:beforeAutospacing="1" w:after="100" w:afterAutospacing="1" w:line="240" w:lineRule="auto"/>
+              <w:contextualSpacing w:val="0"/>
+              <w:jc w:val="left"/>
+              <w:rPr>
+                <w:rFonts w:ascii="Consolas" w:hAnsi="Consolas"/>
+                <w:noProof/>
+                <w:color w:val="000000"/>
+                <w:sz w:val="18"/>
+                <w:szCs w:val="18"/>
+                <w:lang w:val="en-US"/>
+              </w:rPr>
+            </w:pPr>
+          </w:p>
+          <w:p>
+            <w:pPr>
+              <w:widowControl/>
+              <w:numPr>
+                <w:ilvl w:val="0"/>
+                <w:numId w:val="30"/>
+              </w:numPr>
+              <w:spacing w:before="100" w:beforeAutospacing="1" w:after="100" w:afterAutospacing="1" w:line="240" w:lineRule="auto"/>
+              <w:contextualSpacing w:val="0"/>
+              <w:jc w:val="left"/>
+              <w:rPr>
+                <w:rFonts w:ascii="Consolas" w:hAnsi="Consolas"/>
+                <w:noProof/>
+                <w:color w:val="000000"/>
+                <w:sz w:val="18"/>
+                <w:szCs w:val="18"/>
+                <w:lang w:val="en-US"/>
+              </w:rPr>
+            </w:pPr>
+          </w:p>
+          <w:p>
+            <w:pPr>
+              <w:widowControl/>
+              <w:numPr>
+                <w:ilvl w:val="0"/>
+                <w:numId w:val="30"/>
+              </w:numPr>
+              <w:spacing w:before="100" w:beforeAutospacing="1" w:after="100" w:afterAutospacing="1" w:line="240" w:lineRule="auto"/>
+              <w:contextualSpacing w:val="0"/>
+              <w:jc w:val="left"/>
+              <w:rPr>
+                <w:rFonts w:ascii="Consolas" w:hAnsi="Consolas"/>
+                <w:noProof/>
+                <w:color w:val="000000"/>
+                <w:sz w:val="18"/>
+                <w:szCs w:val="18"/>
+                <w:lang w:val="en-US"/>
+              </w:rPr>
+            </w:pPr>
+            <w:r>
+              <w:rPr>
+                <w:rFonts w:ascii="Consolas" w:hAnsi="Consolas"/>
+                <w:noProof/>
+                <w:color w:val="0000FF"/>
+                <w:sz w:val="18"/>
+                <w:szCs w:val="18"/>
+                <w:lang w:val="en-US"/>
+              </w:rPr>
+              <w:t>def</w:t>
+            </w:r>
+            <w:r>
+              <w:rPr>
+                <w:rFonts w:ascii="Consolas" w:hAnsi="Consolas"/>
+                <w:noProof/>
+                <w:color w:val="000000"/>
+                <w:sz w:val="18"/>
+                <w:szCs w:val="18"/>
+                <w:lang w:val="en-US"/>
+              </w:rPr>
+              <w:t xml:space="preserve"> </w:t>
+            </w:r>
+            <w:r>
+              <w:rPr>
+                <w:rFonts w:ascii="Consolas" w:hAnsi="Consolas"/>
+                <w:noProof/>
+                <w:color w:val="A31515"/>
+                <w:sz w:val="18"/>
+                <w:szCs w:val="18"/>
+                <w:lang w:val="en-US"/>
+              </w:rPr>
+              <w:t>convert</w:t>
+            </w:r>
+            <w:r>
+              <w:rPr>
+                <w:rFonts w:ascii="Consolas" w:hAnsi="Consolas"/>
+                <w:noProof/>
+                <w:color w:val="000000"/>
+                <w:sz w:val="18"/>
+                <w:szCs w:val="18"/>
+                <w:lang w:val="en-US"/>
+              </w:rPr>
+              <w:t>(xml_list):</w:t>
+            </w:r>
+          </w:p>
+          <w:p>
+            <w:pPr>
+              <w:widowControl/>
+              <w:numPr>
+                <w:ilvl w:val="0"/>
+                <w:numId w:val="30"/>
+              </w:numPr>
+              <w:spacing w:before="100" w:beforeAutospacing="1" w:after="100" w:afterAutospacing="1" w:line="240" w:lineRule="auto"/>
+              <w:contextualSpacing w:val="0"/>
+              <w:jc w:val="left"/>
+              <w:rPr>
+                <w:rFonts w:ascii="Consolas" w:hAnsi="Consolas"/>
+                <w:noProof/>
+                <w:color w:val="000000"/>
+                <w:sz w:val="18"/>
+                <w:szCs w:val="18"/>
+                <w:lang w:val="en-US"/>
+              </w:rPr>
+            </w:pPr>
+            <w:r>
+              <w:rPr>
+                <w:rFonts w:ascii="Consolas" w:hAnsi="Consolas"/>
+                <w:noProof/>
+                <w:color w:val="000000"/>
+                <w:sz w:val="18"/>
+                <w:szCs w:val="18"/>
+                <w:lang w:val="en-US"/>
+              </w:rPr>
+              <w:t xml:space="preserve">    </w:t>
+            </w:r>
+            <w:r>
+              <w:rPr>
+                <w:rFonts w:ascii="Consolas" w:hAnsi="Consolas"/>
+                <w:noProof/>
+                <w:color w:val="A31515"/>
+                <w:sz w:val="18"/>
+                <w:szCs w:val="18"/>
+                <w:lang w:val="en-US"/>
+              </w:rPr>
+              <w:t>"""</w:t>
+            </w:r>
+          </w:p>
+          <w:p>
+            <w:pPr>
+              <w:widowControl/>
+              <w:numPr>
+                <w:ilvl w:val="0"/>
+                <w:numId w:val="30"/>
+              </w:numPr>
+              <w:spacing w:before="100" w:beforeAutospacing="1" w:after="100" w:afterAutospacing="1" w:line="240" w:lineRule="auto"/>
+              <w:contextualSpacing w:val="0"/>
+              <w:jc w:val="left"/>
+              <w:rPr>
+                <w:rFonts w:ascii="Consolas" w:hAnsi="Consolas"/>
+                <w:noProof/>
+                <w:color w:val="000000"/>
+                <w:sz w:val="18"/>
+                <w:szCs w:val="18"/>
+                <w:lang w:val="en-US"/>
+              </w:rPr>
+            </w:pPr>
+            <w:r>
+              <w:rPr>
+                <w:rFonts w:ascii="Consolas" w:hAnsi="Consolas"/>
+                <w:noProof/>
+                <w:color w:val="000000"/>
+                <w:sz w:val="18"/>
+                <w:szCs w:val="18"/>
+                <w:lang w:val="en-US"/>
+              </w:rPr>
+              <w:t xml:space="preserve">    Converts XML (represented in list of strings) to TSV (represented in string).</w:t>
+            </w:r>
+          </w:p>
+          <w:p>
+            <w:pPr>
+              <w:widowControl/>
+              <w:numPr>
+                <w:ilvl w:val="0"/>
+                <w:numId w:val="30"/>
+              </w:numPr>
+              <w:spacing w:before="100" w:beforeAutospacing="1" w:after="100" w:afterAutospacing="1" w:line="240" w:lineRule="auto"/>
+              <w:contextualSpacing w:val="0"/>
+              <w:jc w:val="left"/>
+              <w:rPr>
+                <w:rFonts w:ascii="Consolas" w:hAnsi="Consolas"/>
+                <w:noProof/>
+                <w:color w:val="000000"/>
+                <w:sz w:val="18"/>
+                <w:szCs w:val="18"/>
+                <w:lang w:val="en-US"/>
+              </w:rPr>
+            </w:pPr>
+            <w:r>
+              <w:rPr>
+                <w:rFonts w:ascii="Consolas" w:hAnsi="Consolas"/>
+                <w:noProof/>
+                <w:color w:val="000000"/>
+                <w:sz w:val="18"/>
+                <w:szCs w:val="18"/>
+                <w:lang w:val="en-US"/>
+              </w:rPr>
+              <w:t xml:space="preserve">    """</w:t>
+            </w:r>
+          </w:p>
+          <w:p>
+            <w:pPr>
+              <w:widowControl/>
+              <w:numPr>
+                <w:ilvl w:val="0"/>
+                <w:numId w:val="30"/>
+              </w:numPr>
+              <w:spacing w:before="100" w:beforeAutospacing="1" w:after="100" w:afterAutospacing="1" w:line="240" w:lineRule="auto"/>
+              <w:contextualSpacing w:val="0"/>
+              <w:jc w:val="left"/>
+              <w:rPr>
+                <w:rFonts w:ascii="Consolas" w:hAnsi="Consolas"/>
+                <w:noProof/>
+                <w:color w:val="000000"/>
+                <w:sz w:val="18"/>
+                <w:szCs w:val="18"/>
+                <w:lang w:val="en-US"/>
+              </w:rPr>
+            </w:pPr>
+            <w:r>
+              <w:rPr>
+                <w:rFonts w:ascii="Consolas" w:hAnsi="Consolas"/>
+                <w:noProof/>
+                <w:color w:val="000000"/>
+                <w:sz w:val="18"/>
+                <w:szCs w:val="18"/>
+                <w:lang w:val="en-US"/>
+              </w:rPr>
+              <w:t xml:space="preserve">    </w:t>
+            </w:r>
+            <w:r>
+              <w:rPr>
+                <w:rFonts w:ascii="Consolas" w:hAnsi="Consolas"/>
+                <w:noProof/>
+                <w:color w:val="0000FF"/>
+                <w:sz w:val="18"/>
+                <w:szCs w:val="18"/>
+                <w:lang w:val="en-US"/>
+              </w:rPr>
+              <w:t>global</w:t>
+            </w:r>
+            <w:r>
+              <w:rPr>
+                <w:rFonts w:ascii="Consolas" w:hAnsi="Consolas"/>
+                <w:noProof/>
+                <w:color w:val="000000"/>
+                <w:sz w:val="18"/>
+                <w:szCs w:val="18"/>
+                <w:lang w:val="en-US"/>
+              </w:rPr>
+              <w:t xml:space="preserve"> header, values</w:t>
+            </w:r>
+          </w:p>
+          <w:p>
+            <w:pPr>
+              <w:widowControl/>
+              <w:numPr>
+                <w:ilvl w:val="0"/>
+                <w:numId w:val="30"/>
+              </w:numPr>
+              <w:spacing w:before="100" w:beforeAutospacing="1" w:after="100" w:afterAutospacing="1" w:line="240" w:lineRule="auto"/>
+              <w:contextualSpacing w:val="0"/>
+              <w:jc w:val="left"/>
+              <w:rPr>
+                <w:rFonts w:ascii="Consolas" w:hAnsi="Consolas"/>
+                <w:noProof/>
+                <w:color w:val="000000"/>
+                <w:sz w:val="18"/>
+                <w:szCs w:val="18"/>
+                <w:lang w:val="en-US"/>
+              </w:rPr>
+            </w:pPr>
+            <w:r>
+              <w:rPr>
+                <w:rFonts w:ascii="Consolas" w:hAnsi="Consolas"/>
+                <w:noProof/>
+                <w:color w:val="000000"/>
+                <w:sz w:val="18"/>
+                <w:szCs w:val="18"/>
+                <w:lang w:val="en-US"/>
+              </w:rPr>
+              <w:t xml:space="preserve">    header = []</w:t>
+            </w:r>
+          </w:p>
+          <w:p>
+            <w:pPr>
+              <w:widowControl/>
+              <w:numPr>
+                <w:ilvl w:val="0"/>
+                <w:numId w:val="30"/>
+              </w:numPr>
+              <w:spacing w:before="100" w:beforeAutospacing="1" w:after="100" w:afterAutospacing="1" w:line="240" w:lineRule="auto"/>
+              <w:contextualSpacing w:val="0"/>
+              <w:jc w:val="left"/>
+              <w:rPr>
+                <w:rFonts w:ascii="Consolas" w:hAnsi="Consolas"/>
+                <w:noProof/>
+                <w:color w:val="000000"/>
+                <w:sz w:val="18"/>
+                <w:szCs w:val="18"/>
+                <w:lang w:val="en-US"/>
+              </w:rPr>
+            </w:pPr>
+            <w:r>
+              <w:rPr>
+                <w:rFonts w:ascii="Consolas" w:hAnsi="Consolas"/>
+                <w:noProof/>
+                <w:color w:val="000000"/>
+                <w:sz w:val="18"/>
+                <w:szCs w:val="18"/>
+                <w:lang w:val="en-US"/>
+              </w:rPr>
+              <w:t xml:space="preserve">    values = []</w:t>
+            </w:r>
+          </w:p>
+          <w:p>
+            <w:pPr>
+              <w:widowControl/>
+              <w:numPr>
+                <w:ilvl w:val="0"/>
+                <w:numId w:val="30"/>
+              </w:numPr>
+              <w:spacing w:before="100" w:beforeAutospacing="1" w:after="100" w:afterAutospacing="1" w:line="240" w:lineRule="auto"/>
+              <w:contextualSpacing w:val="0"/>
+              <w:jc w:val="left"/>
+              <w:rPr>
+                <w:rFonts w:ascii="Consolas" w:hAnsi="Consolas"/>
+                <w:noProof/>
+                <w:color w:val="000000"/>
+                <w:sz w:val="18"/>
+                <w:szCs w:val="18"/>
+                <w:lang w:val="en-US"/>
+              </w:rPr>
+            </w:pPr>
+            <w:r>
+              <w:rPr>
+                <w:rFonts w:ascii="Consolas" w:hAnsi="Consolas"/>
+                <w:noProof/>
+                <w:color w:val="000000"/>
+                <w:sz w:val="18"/>
+                <w:szCs w:val="18"/>
+                <w:lang w:val="en-US"/>
+              </w:rPr>
+              <w:t xml:space="preserve">    </w:t>
+            </w:r>
+            <w:r>
+              <w:rPr>
+                <w:rFonts w:ascii="Consolas" w:hAnsi="Consolas"/>
+                <w:noProof/>
+                <w:color w:val="008000"/>
+                <w:sz w:val="18"/>
+                <w:szCs w:val="18"/>
+                <w:lang w:val="en-US"/>
+              </w:rPr>
+              <w:t># Convert XML to string</w:t>
+            </w:r>
+          </w:p>
+          <w:p>
+            <w:pPr>
+              <w:widowControl/>
+              <w:numPr>
+                <w:ilvl w:val="0"/>
+                <w:numId w:val="30"/>
+              </w:numPr>
+              <w:spacing w:before="100" w:beforeAutospacing="1" w:after="100" w:afterAutospacing="1" w:line="240" w:lineRule="auto"/>
+              <w:contextualSpacing w:val="0"/>
+              <w:jc w:val="left"/>
+              <w:rPr>
+                <w:rFonts w:ascii="Consolas" w:hAnsi="Consolas"/>
+                <w:noProof/>
+                <w:color w:val="000000"/>
+                <w:sz w:val="18"/>
+                <w:szCs w:val="18"/>
+                <w:lang w:val="en-US"/>
+              </w:rPr>
+            </w:pPr>
+            <w:r>
+              <w:rPr>
+                <w:rFonts w:ascii="Consolas" w:hAnsi="Consolas"/>
+                <w:noProof/>
+                <w:color w:val="000000"/>
+                <w:sz w:val="18"/>
+                <w:szCs w:val="18"/>
+                <w:lang w:val="en-US"/>
+              </w:rPr>
+              <w:t xml:space="preserve">    xml_str = xml_list_to_string(xml_list)</w:t>
+            </w:r>
+          </w:p>
+          <w:p>
+            <w:pPr>
+              <w:widowControl/>
+              <w:numPr>
+                <w:ilvl w:val="0"/>
+                <w:numId w:val="30"/>
+              </w:numPr>
+              <w:spacing w:before="100" w:beforeAutospacing="1" w:after="100" w:afterAutospacing="1" w:line="240" w:lineRule="auto"/>
+              <w:contextualSpacing w:val="0"/>
+              <w:jc w:val="left"/>
+              <w:rPr>
+                <w:rFonts w:ascii="Consolas" w:hAnsi="Consolas"/>
+                <w:noProof/>
+                <w:color w:val="000000"/>
+                <w:sz w:val="18"/>
+                <w:szCs w:val="18"/>
+                <w:lang w:val="en-US"/>
+              </w:rPr>
+            </w:pPr>
+            <w:r>
+              <w:rPr>
+                <w:rFonts w:ascii="Consolas" w:hAnsi="Consolas"/>
+                <w:noProof/>
+                <w:color w:val="000000"/>
+                <w:sz w:val="18"/>
+                <w:szCs w:val="18"/>
+                <w:lang w:val="en-US"/>
+              </w:rPr>
+              <w:t xml:space="preserve">    </w:t>
+            </w:r>
+            <w:r>
+              <w:rPr>
+                <w:rFonts w:ascii="Consolas" w:hAnsi="Consolas"/>
+                <w:noProof/>
+                <w:color w:val="008000"/>
+                <w:sz w:val="18"/>
+                <w:szCs w:val="18"/>
+                <w:lang w:val="en-US"/>
+              </w:rPr>
+              <w:t># Find root tag</w:t>
+            </w:r>
+          </w:p>
+          <w:p>
+            <w:pPr>
+              <w:widowControl/>
+              <w:numPr>
+                <w:ilvl w:val="0"/>
+                <w:numId w:val="30"/>
+              </w:numPr>
+              <w:spacing w:before="100" w:beforeAutospacing="1" w:after="100" w:afterAutospacing="1" w:line="240" w:lineRule="auto"/>
+              <w:contextualSpacing w:val="0"/>
+              <w:jc w:val="left"/>
+              <w:rPr>
+                <w:rFonts w:ascii="Consolas" w:hAnsi="Consolas"/>
+                <w:noProof/>
+                <w:color w:val="000000"/>
+                <w:sz w:val="18"/>
+                <w:szCs w:val="18"/>
+                <w:lang w:val="en-US"/>
+              </w:rPr>
+            </w:pPr>
+            <w:r>
+              <w:rPr>
+                <w:rFonts w:ascii="Consolas" w:hAnsi="Consolas"/>
+                <w:noProof/>
+                <w:color w:val="000000"/>
+                <w:sz w:val="18"/>
+                <w:szCs w:val="18"/>
+                <w:lang w:val="en-US"/>
+              </w:rPr>
+              <w:t xml:space="preserve">    main_tag = TAG_PATTERN.fullmatch(xml_str)</w:t>
+            </w:r>
+          </w:p>
+          <w:p>
+            <w:pPr>
+              <w:widowControl/>
+              <w:numPr>
+                <w:ilvl w:val="0"/>
+                <w:numId w:val="30"/>
+              </w:numPr>
+              <w:spacing w:before="100" w:beforeAutospacing="1" w:after="100" w:afterAutospacing="1" w:line="240" w:lineRule="auto"/>
+              <w:contextualSpacing w:val="0"/>
+              <w:jc w:val="left"/>
+              <w:rPr>
+                <w:rFonts w:ascii="Consolas" w:hAnsi="Consolas"/>
+                <w:noProof/>
+                <w:color w:val="000000"/>
+                <w:sz w:val="18"/>
+                <w:szCs w:val="18"/>
+                <w:lang w:val="en-US"/>
+              </w:rPr>
+            </w:pPr>
+            <w:r>
+              <w:rPr>
+                <w:rFonts w:ascii="Consolas" w:hAnsi="Consolas"/>
+                <w:noProof/>
+                <w:color w:val="000000"/>
+                <w:sz w:val="18"/>
+                <w:szCs w:val="18"/>
+                <w:lang w:val="en-US"/>
+              </w:rPr>
+              <w:t xml:space="preserve">    main_tag = (main_tag.group(1), main_tag.group(2))</w:t>
+            </w:r>
+          </w:p>
+          <w:p>
+            <w:pPr>
+              <w:widowControl/>
+              <w:numPr>
+                <w:ilvl w:val="0"/>
+                <w:numId w:val="30"/>
+              </w:numPr>
+              <w:spacing w:before="100" w:beforeAutospacing="1" w:after="100" w:afterAutospacing="1" w:line="240" w:lineRule="auto"/>
+              <w:contextualSpacing w:val="0"/>
+              <w:jc w:val="left"/>
+              <w:rPr>
+                <w:rFonts w:ascii="Consolas" w:hAnsi="Consolas"/>
+                <w:noProof/>
+                <w:color w:val="000000"/>
+                <w:sz w:val="18"/>
+                <w:szCs w:val="18"/>
+                <w:lang w:val="en-US"/>
+              </w:rPr>
+            </w:pPr>
+            <w:r>
+              <w:rPr>
+                <w:rFonts w:ascii="Consolas" w:hAnsi="Consolas"/>
+                <w:noProof/>
+                <w:color w:val="000000"/>
+                <w:sz w:val="18"/>
+                <w:szCs w:val="18"/>
+                <w:lang w:val="en-US"/>
+              </w:rPr>
+              <w:t xml:space="preserve">    </w:t>
+            </w:r>
+            <w:r>
+              <w:rPr>
+                <w:rFonts w:ascii="Consolas" w:hAnsi="Consolas"/>
+                <w:noProof/>
+                <w:color w:val="008000"/>
+                <w:sz w:val="18"/>
+                <w:szCs w:val="18"/>
+                <w:lang w:val="en-US"/>
+              </w:rPr>
+              <w:t># Format root tag</w:t>
+            </w:r>
+          </w:p>
+          <w:p>
+            <w:pPr>
+              <w:widowControl/>
+              <w:numPr>
+                <w:ilvl w:val="0"/>
+                <w:numId w:val="30"/>
+              </w:numPr>
+              <w:spacing w:before="100" w:beforeAutospacing="1" w:after="100" w:afterAutospacing="1" w:line="240" w:lineRule="auto"/>
+              <w:contextualSpacing w:val="0"/>
+              <w:jc w:val="left"/>
+              <w:rPr>
+                <w:rFonts w:ascii="Consolas" w:hAnsi="Consolas"/>
+                <w:noProof/>
+                <w:color w:val="000000"/>
+                <w:sz w:val="18"/>
+                <w:szCs w:val="18"/>
+                <w:lang w:val="en-US"/>
+              </w:rPr>
+            </w:pPr>
+            <w:r>
+              <w:rPr>
+                <w:rFonts w:ascii="Consolas" w:hAnsi="Consolas"/>
+                <w:noProof/>
+                <w:color w:val="000000"/>
+                <w:sz w:val="18"/>
+                <w:szCs w:val="18"/>
+                <w:lang w:val="en-US"/>
+              </w:rPr>
+              <w:t xml:space="preserve">    __generate_tsv(main_tag)</w:t>
+            </w:r>
+          </w:p>
+          <w:p>
+            <w:pPr>
+              <w:widowControl/>
+              <w:numPr>
+                <w:ilvl w:val="0"/>
+                <w:numId w:val="30"/>
+              </w:numPr>
+              <w:spacing w:before="100" w:beforeAutospacing="1" w:after="100" w:afterAutospacing="1" w:line="240" w:lineRule="auto"/>
+              <w:contextualSpacing w:val="0"/>
+              <w:jc w:val="left"/>
+              <w:rPr>
+                <w:rFonts w:ascii="Consolas" w:hAnsi="Consolas"/>
+                <w:noProof/>
+                <w:color w:val="000000"/>
+                <w:sz w:val="18"/>
+                <w:szCs w:val="18"/>
+                <w:lang w:val="en-US"/>
+              </w:rPr>
+            </w:pPr>
+            <w:r>
+              <w:rPr>
+                <w:rFonts w:ascii="Consolas" w:hAnsi="Consolas"/>
+                <w:noProof/>
+                <w:color w:val="000000"/>
+                <w:sz w:val="18"/>
+                <w:szCs w:val="18"/>
+                <w:lang w:val="en-US"/>
+              </w:rPr>
+              <w:t xml:space="preserve">    </w:t>
+            </w:r>
+            <w:r>
+              <w:rPr>
+                <w:rFonts w:ascii="Consolas" w:hAnsi="Consolas"/>
+                <w:noProof/>
+                <w:color w:val="0000FF"/>
+                <w:sz w:val="18"/>
+                <w:szCs w:val="18"/>
+                <w:lang w:val="en-US"/>
+              </w:rPr>
+              <w:t>return</w:t>
+            </w:r>
+            <w:r>
+              <w:rPr>
+                <w:rFonts w:ascii="Consolas" w:hAnsi="Consolas"/>
+                <w:noProof/>
+                <w:color w:val="000000"/>
+                <w:sz w:val="18"/>
+                <w:szCs w:val="18"/>
+                <w:lang w:val="en-US"/>
+              </w:rPr>
+              <w:t xml:space="preserve"> </w:t>
+            </w:r>
+            <w:r>
+              <w:rPr>
+                <w:rFonts w:ascii="Consolas" w:hAnsi="Consolas"/>
+                <w:noProof/>
+                <w:color w:val="A31515"/>
+                <w:sz w:val="18"/>
+                <w:szCs w:val="18"/>
+                <w:lang w:val="en-US"/>
+              </w:rPr>
+              <w:t>'\t'</w:t>
+            </w:r>
+            <w:r>
+              <w:rPr>
+                <w:rFonts w:ascii="Consolas" w:hAnsi="Consolas"/>
+                <w:noProof/>
+                <w:color w:val="000000"/>
+                <w:sz w:val="18"/>
+                <w:szCs w:val="18"/>
+                <w:lang w:val="en-US"/>
+              </w:rPr>
+              <w:t xml:space="preserve">.join(header) + </w:t>
+            </w:r>
+            <w:r>
+              <w:rPr>
+                <w:rFonts w:ascii="Consolas" w:hAnsi="Consolas"/>
+                <w:noProof/>
+                <w:color w:val="A31515"/>
+                <w:sz w:val="18"/>
+                <w:szCs w:val="18"/>
+                <w:lang w:val="en-US"/>
+              </w:rPr>
+              <w:t>'\n'</w:t>
+            </w:r>
+            <w:r>
+              <w:rPr>
+                <w:rFonts w:ascii="Consolas" w:hAnsi="Consolas"/>
+                <w:noProof/>
+                <w:color w:val="000000"/>
+                <w:sz w:val="18"/>
+                <w:szCs w:val="18"/>
+                <w:lang w:val="en-US"/>
+              </w:rPr>
+              <w:t xml:space="preserve"> + </w:t>
+            </w:r>
+            <w:r>
+              <w:rPr>
+                <w:rFonts w:ascii="Consolas" w:hAnsi="Consolas"/>
+                <w:noProof/>
+                <w:color w:val="A31515"/>
+                <w:sz w:val="18"/>
+                <w:szCs w:val="18"/>
+                <w:lang w:val="en-US"/>
+              </w:rPr>
+              <w:t>'\t'</w:t>
+            </w:r>
+            <w:r>
+              <w:rPr>
+                <w:rFonts w:ascii="Consolas" w:hAnsi="Consolas"/>
+                <w:noProof/>
+                <w:color w:val="000000"/>
+                <w:sz w:val="18"/>
+                <w:szCs w:val="18"/>
+                <w:lang w:val="en-US"/>
+              </w:rPr>
+              <w:t>.join(values)</w:t>
+            </w:r>
+          </w:p>
+          <w:p>
+            <w:pPr>
+              <w:widowControl/>
+              <w:numPr>
+                <w:ilvl w:val="0"/>
+                <w:numId w:val="30"/>
+              </w:numPr>
+              <w:spacing w:before="100" w:beforeAutospacing="1" w:after="100" w:afterAutospacing="1" w:line="240" w:lineRule="auto"/>
+              <w:contextualSpacing w:val="0"/>
+              <w:jc w:val="left"/>
+              <w:rPr>
+                <w:rFonts w:ascii="Consolas" w:hAnsi="Consolas"/>
+                <w:noProof/>
+                <w:color w:val="000000"/>
+                <w:sz w:val="18"/>
+                <w:szCs w:val="18"/>
+                <w:lang w:val="en-US"/>
+              </w:rPr>
+            </w:pPr>
+          </w:p>
+          <w:p>
+            <w:pPr>
+              <w:widowControl/>
+              <w:numPr>
+                <w:ilvl w:val="0"/>
+                <w:numId w:val="30"/>
+              </w:numPr>
+              <w:spacing w:before="100" w:beforeAutospacing="1" w:after="100" w:afterAutospacing="1" w:line="240" w:lineRule="auto"/>
+              <w:contextualSpacing w:val="0"/>
+              <w:jc w:val="left"/>
+              <w:rPr>
+                <w:rFonts w:ascii="Consolas" w:hAnsi="Consolas"/>
+                <w:noProof/>
+                <w:color w:val="000000"/>
+                <w:sz w:val="18"/>
+                <w:szCs w:val="18"/>
+                <w:lang w:val="en-US"/>
+              </w:rPr>
+            </w:pPr>
+            <w:r>
+              <w:rPr>
+                <w:rFonts w:ascii="Consolas" w:hAnsi="Consolas"/>
+                <w:noProof/>
+                <w:color w:val="0000FF"/>
+                <w:sz w:val="18"/>
+                <w:szCs w:val="18"/>
+                <w:lang w:val="en-US"/>
+              </w:rPr>
+              <w:t>if</w:t>
+            </w:r>
+            <w:r>
+              <w:rPr>
+                <w:rFonts w:ascii="Consolas" w:hAnsi="Consolas"/>
+                <w:noProof/>
+                <w:color w:val="000000"/>
+                <w:sz w:val="18"/>
+                <w:szCs w:val="18"/>
+                <w:lang w:val="en-US"/>
+              </w:rPr>
+              <w:t xml:space="preserve"> __name__ == </w:t>
+            </w:r>
+            <w:r>
+              <w:rPr>
+                <w:rFonts w:ascii="Consolas" w:hAnsi="Consolas"/>
+                <w:noProof/>
+                <w:color w:val="A31515"/>
+                <w:sz w:val="18"/>
+                <w:szCs w:val="18"/>
+                <w:lang w:val="en-US"/>
+              </w:rPr>
+              <w:t>'__main__'</w:t>
+            </w:r>
+            <w:r>
+              <w:rPr>
+                <w:rFonts w:ascii="Consolas" w:hAnsi="Consolas"/>
+                <w:noProof/>
+                <w:color w:val="000000"/>
+                <w:sz w:val="18"/>
+                <w:szCs w:val="18"/>
+                <w:lang w:val="en-US"/>
+              </w:rPr>
+              <w:t>:</w:t>
+            </w:r>
+          </w:p>
+          <w:p>
+            <w:pPr>
+              <w:widowControl/>
+              <w:numPr>
+                <w:ilvl w:val="0"/>
+                <w:numId w:val="30"/>
+              </w:numPr>
+              <w:spacing w:before="100" w:beforeAutospacing="1" w:after="100" w:afterAutospacing="1" w:line="240" w:lineRule="auto"/>
+              <w:contextualSpacing w:val="0"/>
+              <w:jc w:val="left"/>
+              <w:rPr>
+                <w:rFonts w:ascii="Consolas" w:hAnsi="Consolas"/>
+                <w:noProof/>
+                <w:color w:val="000000"/>
+                <w:sz w:val="18"/>
+                <w:szCs w:val="18"/>
+                <w:lang w:val="en-US"/>
+              </w:rPr>
+            </w:pPr>
+            <w:r>
+              <w:rPr>
+                <w:rFonts w:ascii="Consolas" w:hAnsi="Consolas"/>
+                <w:noProof/>
+                <w:color w:val="000000"/>
+                <w:sz w:val="18"/>
+                <w:szCs w:val="18"/>
+                <w:lang w:val="en-US"/>
+              </w:rPr>
+              <w:t xml:space="preserve">    xml_list = []</w:t>
+            </w:r>
+          </w:p>
+          <w:p>
+            <w:pPr>
+              <w:widowControl/>
+              <w:numPr>
+                <w:ilvl w:val="0"/>
+                <w:numId w:val="30"/>
+              </w:numPr>
+              <w:spacing w:before="100" w:beforeAutospacing="1" w:after="100" w:afterAutospacing="1" w:line="240" w:lineRule="auto"/>
+              <w:contextualSpacing w:val="0"/>
+              <w:jc w:val="left"/>
+              <w:rPr>
+                <w:rFonts w:ascii="Consolas" w:hAnsi="Consolas"/>
+                <w:noProof/>
+                <w:color w:val="000000"/>
+                <w:sz w:val="18"/>
+                <w:szCs w:val="18"/>
+                <w:lang w:val="en-US"/>
+              </w:rPr>
+            </w:pPr>
+          </w:p>
+          <w:p>
+            <w:pPr>
+              <w:widowControl/>
+              <w:numPr>
+                <w:ilvl w:val="0"/>
+                <w:numId w:val="30"/>
+              </w:numPr>
+              <w:spacing w:before="100" w:beforeAutospacing="1" w:after="100" w:afterAutospacing="1" w:line="240" w:lineRule="auto"/>
+              <w:contextualSpacing w:val="0"/>
+              <w:jc w:val="left"/>
+              <w:rPr>
+                <w:rFonts w:ascii="Consolas" w:hAnsi="Consolas"/>
+                <w:noProof/>
+                <w:color w:val="000000"/>
+                <w:sz w:val="18"/>
+                <w:szCs w:val="18"/>
+                <w:lang w:val="en-US"/>
+              </w:rPr>
+            </w:pPr>
+            <w:r>
+              <w:rPr>
+                <w:rFonts w:ascii="Consolas" w:hAnsi="Consolas"/>
+                <w:noProof/>
+                <w:color w:val="000000"/>
+                <w:sz w:val="18"/>
+                <w:szCs w:val="18"/>
+                <w:lang w:val="en-US"/>
+              </w:rPr>
+              <w:t xml:space="preserve">    </w:t>
+            </w:r>
+            <w:r>
+              <w:rPr>
+                <w:rFonts w:ascii="Consolas" w:hAnsi="Consolas"/>
+                <w:noProof/>
+                <w:color w:val="0000FF"/>
+                <w:sz w:val="18"/>
+                <w:szCs w:val="18"/>
+                <w:lang w:val="en-US"/>
+              </w:rPr>
+              <w:t>with</w:t>
+            </w:r>
+            <w:r>
+              <w:rPr>
+                <w:rFonts w:ascii="Consolas" w:hAnsi="Consolas"/>
+                <w:noProof/>
+                <w:color w:val="000000"/>
+                <w:sz w:val="18"/>
+                <w:szCs w:val="18"/>
+                <w:lang w:val="en-US"/>
+              </w:rPr>
+              <w:t xml:space="preserve"> </w:t>
+            </w:r>
+            <w:r>
+              <w:rPr>
+                <w:rFonts w:ascii="Consolas" w:hAnsi="Consolas"/>
+                <w:noProof/>
+                <w:color w:val="0000FF"/>
+                <w:sz w:val="18"/>
+                <w:szCs w:val="18"/>
+                <w:lang w:val="en-US"/>
+              </w:rPr>
+              <w:t>open</w:t>
+            </w:r>
+            <w:r>
+              <w:rPr>
+                <w:rFonts w:ascii="Consolas" w:hAnsi="Consolas"/>
+                <w:noProof/>
+                <w:color w:val="000000"/>
+                <w:sz w:val="18"/>
+                <w:szCs w:val="18"/>
+                <w:lang w:val="en-US"/>
+              </w:rPr>
+              <w:t>(</w:t>
+            </w:r>
+            <w:r>
+              <w:rPr>
+                <w:rFonts w:ascii="Consolas" w:hAnsi="Consolas"/>
+                <w:noProof/>
+                <w:color w:val="A31515"/>
+                <w:sz w:val="18"/>
+                <w:szCs w:val="18"/>
+                <w:lang w:val="en-US"/>
+              </w:rPr>
+              <w:t>r'data\my_schedule.xml'</w:t>
+            </w:r>
+            <w:r>
+              <w:rPr>
+                <w:rFonts w:ascii="Consolas" w:hAnsi="Consolas"/>
+                <w:noProof/>
+                <w:color w:val="000000"/>
+                <w:sz w:val="18"/>
+                <w:szCs w:val="18"/>
+                <w:lang w:val="en-US"/>
+              </w:rPr>
+              <w:t xml:space="preserve">, </w:t>
+            </w:r>
+            <w:r>
+              <w:rPr>
+                <w:rFonts w:ascii="Consolas" w:hAnsi="Consolas"/>
+                <w:noProof/>
+                <w:color w:val="A31515"/>
+                <w:sz w:val="18"/>
+                <w:szCs w:val="18"/>
+                <w:lang w:val="en-US"/>
+              </w:rPr>
+              <w:t>'r'</w:t>
+            </w:r>
+            <w:r>
+              <w:rPr>
+                <w:rFonts w:ascii="Consolas" w:hAnsi="Consolas"/>
+                <w:noProof/>
+                <w:color w:val="000000"/>
+                <w:sz w:val="18"/>
+                <w:szCs w:val="18"/>
+                <w:lang w:val="en-US"/>
+              </w:rPr>
+              <w:t>, encoding=</w:t>
+            </w:r>
+            <w:r>
+              <w:rPr>
+                <w:rFonts w:ascii="Consolas" w:hAnsi="Consolas"/>
+                <w:noProof/>
+                <w:color w:val="A31515"/>
+                <w:sz w:val="18"/>
+                <w:szCs w:val="18"/>
+                <w:lang w:val="en-US"/>
+              </w:rPr>
+              <w:t>'utf-8'</w:t>
+            </w:r>
+            <w:r>
+              <w:rPr>
+                <w:rFonts w:ascii="Consolas" w:hAnsi="Consolas"/>
+                <w:noProof/>
+                <w:color w:val="000000"/>
+                <w:sz w:val="18"/>
+                <w:szCs w:val="18"/>
+                <w:lang w:val="en-US"/>
+              </w:rPr>
+              <w:t xml:space="preserve">) </w:t>
+            </w:r>
+            <w:r>
+              <w:rPr>
+                <w:rFonts w:ascii="Consolas" w:hAnsi="Consolas"/>
+                <w:noProof/>
+                <w:color w:val="0000FF"/>
+                <w:sz w:val="18"/>
+                <w:szCs w:val="18"/>
+                <w:lang w:val="en-US"/>
+              </w:rPr>
+              <w:t>as</w:t>
+            </w:r>
+            <w:r>
+              <w:rPr>
+                <w:rFonts w:ascii="Consolas" w:hAnsi="Consolas"/>
+                <w:noProof/>
+                <w:color w:val="000000"/>
+                <w:sz w:val="18"/>
+                <w:szCs w:val="18"/>
+                <w:lang w:val="en-US"/>
+              </w:rPr>
+              <w:t xml:space="preserve"> f:</w:t>
+            </w:r>
+          </w:p>
+          <w:p>
+            <w:pPr>
+              <w:widowControl/>
+              <w:numPr>
+                <w:ilvl w:val="0"/>
+                <w:numId w:val="30"/>
+              </w:numPr>
+              <w:spacing w:before="100" w:beforeAutospacing="1" w:after="100" w:afterAutospacing="1" w:line="240" w:lineRule="auto"/>
+              <w:contextualSpacing w:val="0"/>
+              <w:jc w:val="left"/>
+              <w:rPr>
+                <w:rFonts w:ascii="Consolas" w:hAnsi="Consolas"/>
+                <w:noProof/>
+                <w:color w:val="000000"/>
+                <w:sz w:val="18"/>
+                <w:szCs w:val="18"/>
+                <w:lang w:val="en-US"/>
+              </w:rPr>
+            </w:pPr>
+            <w:r>
+              <w:rPr>
+                <w:rFonts w:ascii="Consolas" w:hAnsi="Consolas"/>
+                <w:noProof/>
+                <w:color w:val="000000"/>
+                <w:sz w:val="18"/>
+                <w:szCs w:val="18"/>
+                <w:lang w:val="en-US"/>
+              </w:rPr>
+              <w:t xml:space="preserve">        xml_list = f.readlines()</w:t>
+            </w:r>
+          </w:p>
+          <w:p>
+            <w:pPr>
+              <w:widowControl/>
+              <w:numPr>
+                <w:ilvl w:val="0"/>
+                <w:numId w:val="30"/>
+              </w:numPr>
+              <w:spacing w:before="100" w:beforeAutospacing="1" w:after="100" w:afterAutospacing="1" w:line="240" w:lineRule="auto"/>
+              <w:contextualSpacing w:val="0"/>
+              <w:jc w:val="left"/>
+              <w:rPr>
+                <w:rFonts w:ascii="Consolas" w:hAnsi="Consolas"/>
+                <w:noProof/>
+                <w:color w:val="000000"/>
+                <w:sz w:val="18"/>
+                <w:szCs w:val="18"/>
+                <w:lang w:val="en-US"/>
+              </w:rPr>
+            </w:pPr>
+            <w:r>
+              <w:rPr>
+                <w:rFonts w:ascii="Consolas" w:hAnsi="Consolas"/>
+                <w:noProof/>
+                <w:color w:val="000000"/>
+                <w:sz w:val="18"/>
+                <w:szCs w:val="18"/>
+                <w:lang w:val="en-US"/>
+              </w:rPr>
+              <w:t xml:space="preserve">        </w:t>
+            </w:r>
+          </w:p>
+          <w:p>
+            <w:pPr>
+              <w:widowControl/>
+              <w:numPr>
+                <w:ilvl w:val="0"/>
+                <w:numId w:val="30"/>
+              </w:numPr>
+              <w:spacing w:before="100" w:beforeAutospacing="1" w:after="100" w:afterAutospacing="1" w:line="240" w:lineRule="auto"/>
+              <w:contextualSpacing w:val="0"/>
+              <w:jc w:val="left"/>
+              <w:rPr>
+                <w:rFonts w:ascii="Consolas" w:hAnsi="Consolas"/>
+                <w:noProof/>
+                <w:color w:val="000000"/>
+                <w:sz w:val="18"/>
+                <w:szCs w:val="18"/>
+                <w:lang w:val="en-US"/>
+              </w:rPr>
+            </w:pPr>
+            <w:r>
+              <w:rPr>
+                <w:rFonts w:ascii="Consolas" w:hAnsi="Consolas"/>
+                <w:noProof/>
+                <w:color w:val="000000"/>
+                <w:sz w:val="18"/>
+                <w:szCs w:val="18"/>
+                <w:lang w:val="en-US"/>
+              </w:rPr>
+              <w:t xml:space="preserve">    </w:t>
+            </w:r>
+            <w:r>
+              <w:rPr>
+                <w:rFonts w:ascii="Consolas" w:hAnsi="Consolas"/>
+                <w:noProof/>
+                <w:color w:val="0000FF"/>
+                <w:sz w:val="18"/>
+                <w:szCs w:val="18"/>
+                <w:lang w:val="en-US"/>
+              </w:rPr>
+              <w:t>with</w:t>
+            </w:r>
+            <w:r>
+              <w:rPr>
+                <w:rFonts w:ascii="Consolas" w:hAnsi="Consolas"/>
+                <w:noProof/>
+                <w:color w:val="000000"/>
+                <w:sz w:val="18"/>
+                <w:szCs w:val="18"/>
+                <w:lang w:val="en-US"/>
+              </w:rPr>
+              <w:t xml:space="preserve"> </w:t>
+            </w:r>
+            <w:r>
+              <w:rPr>
+                <w:rFonts w:ascii="Consolas" w:hAnsi="Consolas"/>
+                <w:noProof/>
+                <w:color w:val="0000FF"/>
+                <w:sz w:val="18"/>
+                <w:szCs w:val="18"/>
+                <w:lang w:val="en-US"/>
+              </w:rPr>
+              <w:t>open</w:t>
+            </w:r>
+            <w:r>
+              <w:rPr>
+                <w:rFonts w:ascii="Consolas" w:hAnsi="Consolas"/>
+                <w:noProof/>
+                <w:color w:val="000000"/>
+                <w:sz w:val="18"/>
+                <w:szCs w:val="18"/>
+                <w:lang w:val="en-US"/>
+              </w:rPr>
+              <w:t>(</w:t>
+            </w:r>
+            <w:r>
+              <w:rPr>
+                <w:rFonts w:ascii="Consolas" w:hAnsi="Consolas"/>
+                <w:noProof/>
+                <w:color w:val="A31515"/>
+                <w:sz w:val="18"/>
+                <w:szCs w:val="18"/>
+                <w:lang w:val="en-US"/>
+              </w:rPr>
+              <w:t>r'output\my_schedule.tsv'</w:t>
+            </w:r>
+            <w:r>
+              <w:rPr>
+                <w:rFonts w:ascii="Consolas" w:hAnsi="Consolas"/>
+                <w:noProof/>
+                <w:color w:val="000000"/>
+                <w:sz w:val="18"/>
+                <w:szCs w:val="18"/>
+                <w:lang w:val="en-US"/>
+              </w:rPr>
+              <w:t xml:space="preserve">, </w:t>
+            </w:r>
+            <w:r>
+              <w:rPr>
+                <w:rFonts w:ascii="Consolas" w:hAnsi="Consolas"/>
+                <w:noProof/>
+                <w:color w:val="A31515"/>
+                <w:sz w:val="18"/>
+                <w:szCs w:val="18"/>
+                <w:lang w:val="en-US"/>
+              </w:rPr>
+              <w:t>'w'</w:t>
+            </w:r>
+            <w:r>
+              <w:rPr>
+                <w:rFonts w:ascii="Consolas" w:hAnsi="Consolas"/>
+                <w:noProof/>
+                <w:color w:val="000000"/>
+                <w:sz w:val="18"/>
+                <w:szCs w:val="18"/>
+                <w:lang w:val="en-US"/>
+              </w:rPr>
+              <w:t>, encoding=</w:t>
+            </w:r>
+            <w:r>
+              <w:rPr>
+                <w:rFonts w:ascii="Consolas" w:hAnsi="Consolas"/>
+                <w:noProof/>
+                <w:color w:val="A31515"/>
+                <w:sz w:val="18"/>
+                <w:szCs w:val="18"/>
+                <w:lang w:val="en-US"/>
+              </w:rPr>
+              <w:t>'utf-8'</w:t>
+            </w:r>
+            <w:r>
+              <w:rPr>
+                <w:rFonts w:ascii="Consolas" w:hAnsi="Consolas"/>
+                <w:noProof/>
+                <w:color w:val="000000"/>
+                <w:sz w:val="18"/>
+                <w:szCs w:val="18"/>
+                <w:lang w:val="en-US"/>
+              </w:rPr>
+              <w:t xml:space="preserve">) </w:t>
+            </w:r>
+            <w:r>
+              <w:rPr>
+                <w:rFonts w:ascii="Consolas" w:hAnsi="Consolas"/>
+                <w:noProof/>
+                <w:color w:val="0000FF"/>
+                <w:sz w:val="18"/>
+                <w:szCs w:val="18"/>
+                <w:lang w:val="en-US"/>
+              </w:rPr>
+              <w:t>as</w:t>
+            </w:r>
+            <w:r>
+              <w:rPr>
+                <w:rFonts w:ascii="Consolas" w:hAnsi="Consolas"/>
+                <w:noProof/>
+                <w:color w:val="000000"/>
+                <w:sz w:val="18"/>
+                <w:szCs w:val="18"/>
+                <w:lang w:val="en-US"/>
+              </w:rPr>
+              <w:t xml:space="preserve"> f:</w:t>
+            </w:r>
+          </w:p>
+          <w:p>
+            <w:pPr>
+              <w:widowControl/>
+              <w:numPr>
+                <w:ilvl w:val="0"/>
+                <w:numId w:val="30"/>
+              </w:numPr>
+              <w:spacing w:before="100" w:beforeAutospacing="1" w:after="100" w:afterAutospacing="1" w:line="240" w:lineRule="auto"/>
+              <w:contextualSpacing w:val="0"/>
+              <w:jc w:val="left"/>
+              <w:rPr>
+                <w:rFonts w:ascii="Consolas" w:hAnsi="Consolas"/>
+                <w:noProof/>
+                <w:color w:val="000000"/>
+                <w:sz w:val="18"/>
+                <w:szCs w:val="18"/>
+                <w:lang w:val="en-US"/>
+              </w:rPr>
+            </w:pPr>
+            <w:r>
+              <w:rPr>
+                <w:rFonts w:ascii="Consolas" w:hAnsi="Consolas"/>
+                <w:noProof/>
+                <w:color w:val="000000"/>
+                <w:sz w:val="18"/>
+                <w:szCs w:val="18"/>
+                <w:lang w:val="en-US"/>
+              </w:rPr>
+              <w:lastRenderedPageBreak/>
+              <w:t xml:space="preserve">        f.writelines(</w:t>
+            </w:r>
+          </w:p>
+          <w:p>
+            <w:pPr>
+              <w:widowControl/>
+              <w:numPr>
+                <w:ilvl w:val="0"/>
+                <w:numId w:val="30"/>
+              </w:numPr>
+              <w:spacing w:before="100" w:beforeAutospacing="1" w:after="100" w:afterAutospacing="1" w:line="240" w:lineRule="auto"/>
+              <w:contextualSpacing w:val="0"/>
+              <w:jc w:val="left"/>
+              <w:rPr>
+                <w:rFonts w:ascii="Consolas" w:hAnsi="Consolas"/>
+                <w:noProof/>
+                <w:color w:val="000000"/>
+                <w:sz w:val="18"/>
+                <w:szCs w:val="18"/>
+                <w:lang w:val="en-US"/>
+              </w:rPr>
+            </w:pPr>
+            <w:r>
+              <w:rPr>
+                <w:rFonts w:ascii="Consolas" w:hAnsi="Consolas"/>
+                <w:noProof/>
+                <w:color w:val="000000"/>
+                <w:sz w:val="18"/>
+                <w:szCs w:val="18"/>
+                <w:lang w:val="en-US"/>
+              </w:rPr>
+              <w:t xml:space="preserve">            xml_to_tsv.convert(xml_list)</w:t>
+            </w:r>
+          </w:p>
+          <w:p>
+            <w:pPr>
+              <w:keepNext/>
+              <w:widowControl/>
+              <w:numPr>
+                <w:ilvl w:val="0"/>
+                <w:numId w:val="30"/>
+              </w:numPr>
+              <w:spacing w:before="100" w:beforeAutospacing="1" w:after="100" w:afterAutospacing="1" w:line="240" w:lineRule="auto"/>
+              <w:contextualSpacing w:val="0"/>
+              <w:jc w:val="left"/>
+              <w:rPr>
+                <w:rFonts w:ascii="Consolas" w:hAnsi="Consolas"/>
+                <w:noProof/>
+                <w:color w:val="000000"/>
+                <w:sz w:val="18"/>
+                <w:szCs w:val="18"/>
+                <w:lang w:val="en-US"/>
+              </w:rPr>
+            </w:pPr>
+            <w:r>
+              <w:rPr>
+                <w:rFonts w:ascii="Consolas" w:hAnsi="Consolas"/>
+                <w:noProof/>
+                <w:color w:val="000000"/>
+                <w:sz w:val="18"/>
+                <w:szCs w:val="18"/>
+                <w:lang w:val="en-US"/>
+              </w:rPr>
+              <w:t xml:space="preserve">        )</w:t>
+            </w:r>
+          </w:p>
+        </w:tc>
+      </w:tr>
+    </w:tbl>
+    <w:p>
+      <w:pPr>
+        <w:pStyle w:val="ae"/>
+        <w:rPr>
+          <w:lang w:val="en-US"/>
+        </w:rPr>
+      </w:pPr>
+      <w:r>
+        <w:lastRenderedPageBreak/>
+        <w:t xml:space="preserve">Код </w:t>
+      </w:r>
+      <w:r>
+        <w:fldChar w:fldCharType="begin"/>
+      </w:r>
+      <w:r>
+        <w:instrText xml:space="preserve"> SEQ Код \* ARABIC </w:instrText>
+      </w:r>
+      <w:r>
+        <w:fldChar w:fldCharType="separate"/>
+      </w:r>
+      <w:r>
+        <w:rPr>
+          <w:noProof/>
+        </w:rPr>
+        <w:t>12</w:t>
+      </w:r>
+      <w:r>
+        <w:fldChar w:fldCharType="end"/>
+      </w:r>
+      <w:r>
+        <w:t xml:space="preserve">. </w:t>
+      </w:r>
+      <w:r>
+        <w:t xml:space="preserve">Программа для конвертации </w:t>
+      </w:r>
+      <w:r>
+        <w:t xml:space="preserve">в формат </w:t>
+      </w:r>
+      <w:r>
+        <w:rPr>
+          <w:lang w:val="en-US"/>
+        </w:rPr>
+        <w:t>TSV</w:t>
+      </w:r>
+    </w:p>
+    <w:p>
+      <w:r>
+        <w:t xml:space="preserve">С полным результатом конвертации в формат </w:t>
+      </w:r>
+      <w:r>
+        <w:rPr>
+          <w:lang w:val="en-US"/>
+        </w:rPr>
+        <w:t xml:space="preserve">TSV </w:t>
+      </w:r>
+      <w:r>
+        <w:t>можно ознакомиться в репозитории:</w:t>
+      </w:r>
+    </w:p>
+    <w:p>
+      <w:pPr>
+        <w:pStyle w:val="ad"/>
+        <w:numPr>
+          <w:ilvl w:val="0"/>
+          <w:numId w:val="7"/>
+        </w:numPr>
+        <w:rPr>
+          <w:rStyle w:val="ac"/>
+          <w:color w:val="1155CC"/>
+          <w:szCs w:val="24"/>
+        </w:rPr>
+      </w:pPr>
+      <w:hyperlink r:id="rId11" w:history="1">
+        <w:r>
+          <w:rPr>
+            <w:rStyle w:val="ac"/>
+            <w:szCs w:val="24"/>
+          </w:rPr>
+          <w:t>https://github.com/s4dnex/itmo-labs/tree/main/informatics/lab4</w:t>
+        </w:r>
+      </w:hyperlink>
+    </w:p>
+    <w:p>
+      <w:pPr>
+        <w:ind w:firstLine="0"/>
+        <w:rPr>
+          <w:rStyle w:val="ac"/>
+          <w:color w:val="1155CC"/>
+          <w:szCs w:val="24"/>
+        </w:rPr>
+      </w:pPr>
     </w:p>
     <w:p>
       <w:pPr>
         <w:rPr>
+          <w:rStyle w:val="ac"/>
+          <w:color w:val="auto"/>
+          <w:szCs w:val="24"/>
+          <w:u w:val="none"/>
+        </w:rPr>
+      </w:pPr>
+      <w:r>
+        <w:rPr>
+          <w:rStyle w:val="ac"/>
+          <w:color w:val="auto"/>
+          <w:szCs w:val="24"/>
+          <w:u w:val="none"/>
+        </w:rPr>
+        <w:t xml:space="preserve">Из-за </w:t>
+      </w:r>
+      <w:r>
+        <w:rPr>
+          <w:rStyle w:val="ac"/>
+          <w:color w:val="auto"/>
+          <w:szCs w:val="24"/>
+          <w:u w:val="none"/>
+        </w:rPr>
+        <w:t>особенности выбранного формата</w:t>
+      </w:r>
+      <w:r>
+        <w:rPr>
+          <w:rStyle w:val="ac"/>
+          <w:color w:val="auto"/>
+          <w:szCs w:val="24"/>
+          <w:u w:val="none"/>
+        </w:rPr>
+        <w:t>,</w:t>
+      </w:r>
+      <w:r>
+        <w:rPr>
+          <w:rStyle w:val="ac"/>
+          <w:color w:val="auto"/>
+          <w:szCs w:val="24"/>
+          <w:u w:val="none"/>
+        </w:rPr>
+        <w:t xml:space="preserve"> каждый тег в формате </w:t>
+      </w:r>
+      <w:r>
+        <w:rPr>
+          <w:rStyle w:val="ac"/>
+          <w:color w:val="auto"/>
+          <w:szCs w:val="24"/>
+          <w:u w:val="none"/>
           <w:lang w:val="en-US"/>
         </w:rPr>
-      </w:pPr>
+        <w:t xml:space="preserve">XML </w:t>
+      </w:r>
+      <w:r>
+        <w:rPr>
+          <w:rStyle w:val="ac"/>
+          <w:color w:val="auto"/>
+          <w:szCs w:val="24"/>
+          <w:u w:val="none"/>
+        </w:rPr>
+        <w:t xml:space="preserve">имеет </w:t>
+      </w:r>
+      <w:r>
+        <w:rPr>
+          <w:rStyle w:val="ac"/>
+          <w:color w:val="auto"/>
+          <w:szCs w:val="24"/>
+          <w:u w:val="none"/>
+        </w:rPr>
+        <w:t xml:space="preserve">свою </w:t>
+      </w:r>
+      <w:r>
+        <w:rPr>
+          <w:rStyle w:val="ac"/>
+          <w:color w:val="auto"/>
+          <w:szCs w:val="24"/>
+          <w:u w:val="none"/>
+        </w:rPr>
+        <w:t>отдельную колонку, та</w:t>
+      </w:r>
+      <w:r>
+        <w:rPr>
+          <w:rStyle w:val="ac"/>
+          <w:color w:val="auto"/>
+          <w:szCs w:val="24"/>
+          <w:u w:val="none"/>
+        </w:rPr>
+        <w:t xml:space="preserve">ким образом получается, что все значения хранятся в одной </w:t>
+      </w:r>
+      <w:r>
+        <w:rPr>
+          <w:rStyle w:val="ac"/>
+          <w:color w:val="auto"/>
+          <w:szCs w:val="24"/>
+          <w:u w:val="none"/>
+        </w:rPr>
+        <w:t xml:space="preserve">длинной </w:t>
+      </w:r>
+      <w:r>
+        <w:rPr>
+          <w:rStyle w:val="ac"/>
+          <w:color w:val="auto"/>
+          <w:szCs w:val="24"/>
+          <w:u w:val="none"/>
+        </w:rPr>
+        <w:t>строке</w:t>
+      </w:r>
+      <w:r>
+        <w:rPr>
+          <w:rStyle w:val="ac"/>
+          <w:color w:val="auto"/>
+          <w:szCs w:val="24"/>
+          <w:u w:val="none"/>
+        </w:rPr>
+        <w:t>.</w:t>
+      </w:r>
     </w:p>
     <w:p>
       <w:pPr>
@@ -44062,7 +47222,7 @@
       <w:pPr>
         <w:pStyle w:val="aa"/>
       </w:pPr>
-      <w:bookmarkStart w:id="6" w:name="_Toc179544662"/>
+      <w:bookmarkStart w:id="6" w:name="_Toc182026021"/>
       <w:r>
         <w:lastRenderedPageBreak/>
         <w:t>Заключение</w:t>
@@ -44150,7 +47310,7 @@
           <w:szCs w:val="28"/>
         </w:rPr>
       </w:pPr>
-      <w:bookmarkStart w:id="7" w:name="_Toc179544663"/>
+      <w:bookmarkStart w:id="7" w:name="_Toc182026022"/>
       <w:r>
         <w:lastRenderedPageBreak/>
         <w:t>Список литературы</w:t>
@@ -44237,7 +47397,7 @@
         </w:rPr>
         <w:t xml:space="preserve"> – Режим доступа: </w:t>
       </w:r>
-      <w:hyperlink r:id="rId11" w:history="1">
+      <w:hyperlink r:id="rId12" w:history="1">
         <w:r>
           <w:rPr>
             <w:rStyle w:val="ac"/>
@@ -44303,7 +47463,7 @@
         </w:rPr>
         <w:t xml:space="preserve">.  – Режим доступа: </w:t>
       </w:r>
-      <w:hyperlink r:id="rId12" w:history="1">
+      <w:hyperlink r:id="rId13" w:history="1">
         <w:r>
           <w:rPr>
             <w:rStyle w:val="ac"/>
@@ -44399,7 +47559,7 @@
         </w:rPr>
         <w:t xml:space="preserve"> – Режим доступа: </w:t>
       </w:r>
-      <w:hyperlink r:id="rId13" w:anchor="NT-Reference" w:history="1">
+      <w:hyperlink r:id="rId14" w:anchor="NT-Reference" w:history="1">
         <w:r>
           <w:rPr>
             <w:rStyle w:val="ac"/>
@@ -44418,8 +47578,8 @@
       </w:pPr>
     </w:p>
     <w:sectPr>
-      <w:footerReference w:type="default" r:id="rId14"/>
-      <w:footerReference w:type="first" r:id="rId15"/>
+      <w:footerReference w:type="default" r:id="rId15"/>
+      <w:footerReference w:type="first" r:id="rId16"/>
       <w:pgSz w:w="11906" w:h="16838"/>
       <w:pgMar w:top="1134" w:right="850" w:bottom="1134" w:left="1701" w:header="0" w:footer="705" w:gutter="0"/>
       <w:cols w:space="720"/>
@@ -47192,6 +50352,119 @@
     </w:lvl>
   </w:abstractNum>
   <w:abstractNum w:abstractNumId="23" w15:restartNumberingAfterBreak="0">
+    <w:nsid w:val="7719566F"/>
+    <w:multiLevelType w:val="multilevel"/>
+    <w:tmpl w:val="7182F8BA"/>
+    <w:lvl w:ilvl="0">
+      <w:start w:val="1"/>
+      <w:numFmt w:val="decimal"/>
+      <w:lvlText w:val="%1."/>
+      <w:lvlJc w:val="left"/>
+      <w:pPr>
+        <w:tabs>
+          <w:tab w:val="num" w:pos="360"/>
+        </w:tabs>
+        <w:ind w:left="360" w:hanging="360"/>
+      </w:pPr>
+    </w:lvl>
+    <w:lvl w:ilvl="1" w:tentative="1">
+      <w:start w:val="1"/>
+      <w:numFmt w:val="decimal"/>
+      <w:lvlText w:val="%2."/>
+      <w:lvlJc w:val="left"/>
+      <w:pPr>
+        <w:tabs>
+          <w:tab w:val="num" w:pos="1080"/>
+        </w:tabs>
+        <w:ind w:left="1080" w:hanging="360"/>
+      </w:pPr>
+    </w:lvl>
+    <w:lvl w:ilvl="2" w:tentative="1">
+      <w:start w:val="1"/>
+      <w:numFmt w:val="decimal"/>
+      <w:lvlText w:val="%3."/>
+      <w:lvlJc w:val="left"/>
+      <w:pPr>
+        <w:tabs>
+          <w:tab w:val="num" w:pos="1800"/>
+        </w:tabs>
+        <w:ind w:left="1800" w:hanging="360"/>
+      </w:pPr>
+    </w:lvl>
+    <w:lvl w:ilvl="3" w:tentative="1">
+      <w:start w:val="1"/>
+      <w:numFmt w:val="decimal"/>
+      <w:lvlText w:val="%4."/>
+      <w:lvlJc w:val="left"/>
+      <w:pPr>
+        <w:tabs>
+          <w:tab w:val="num" w:pos="2520"/>
+        </w:tabs>
+        <w:ind w:left="2520" w:hanging="360"/>
+      </w:pPr>
+    </w:lvl>
+    <w:lvl w:ilvl="4" w:tentative="1">
+      <w:start w:val="1"/>
+      <w:numFmt w:val="decimal"/>
+      <w:lvlText w:val="%5."/>
+      <w:lvlJc w:val="left"/>
+      <w:pPr>
+        <w:tabs>
+          <w:tab w:val="num" w:pos="3240"/>
+        </w:tabs>
+        <w:ind w:left="3240" w:hanging="360"/>
+      </w:pPr>
+    </w:lvl>
+    <w:lvl w:ilvl="5" w:tentative="1">
+      <w:start w:val="1"/>
+      <w:numFmt w:val="decimal"/>
+      <w:lvlText w:val="%6."/>
+      <w:lvlJc w:val="left"/>
+      <w:pPr>
+        <w:tabs>
+          <w:tab w:val="num" w:pos="3960"/>
+        </w:tabs>
+        <w:ind w:left="3960" w:hanging="360"/>
+      </w:pPr>
+    </w:lvl>
+    <w:lvl w:ilvl="6" w:tentative="1">
+      <w:start w:val="1"/>
+      <w:numFmt w:val="decimal"/>
+      <w:lvlText w:val="%7."/>
+      <w:lvlJc w:val="left"/>
+      <w:pPr>
+        <w:tabs>
+          <w:tab w:val="num" w:pos="4680"/>
+        </w:tabs>
+        <w:ind w:left="4680" w:hanging="360"/>
+      </w:pPr>
+    </w:lvl>
+    <w:lvl w:ilvl="7" w:tentative="1">
+      <w:start w:val="1"/>
+      <w:numFmt w:val="decimal"/>
+      <w:lvlText w:val="%8."/>
+      <w:lvlJc w:val="left"/>
+      <w:pPr>
+        <w:tabs>
+          <w:tab w:val="num" w:pos="5400"/>
+        </w:tabs>
+        <w:ind w:left="5400" w:hanging="360"/>
+      </w:pPr>
+    </w:lvl>
+    <w:lvl w:ilvl="8" w:tentative="1">
+      <w:start w:val="1"/>
+      <w:numFmt w:val="decimal"/>
+      <w:lvlText w:val="%9."/>
+      <w:lvlJc w:val="left"/>
+      <w:pPr>
+        <w:tabs>
+          <w:tab w:val="num" w:pos="6120"/>
+        </w:tabs>
+        <w:ind w:left="6120" w:hanging="360"/>
+      </w:pPr>
+    </w:lvl>
+  </w:abstractNum>
+  <w:abstractNum w:abstractNumId="24" w15:restartNumberingAfterBreak="0">
     <w:nsid w:val="7DD94549"/>
     <w:multiLevelType w:val="hybridMultilevel"/>
     <w:tmpl w:val="4658FAA8"/>
@@ -47280,7 +50553,7 @@
       </w:pPr>
     </w:lvl>
   </w:abstractNum>
-  <w:abstractNum w:abstractNumId="24" w15:restartNumberingAfterBreak="0">
+  <w:abstractNum w:abstractNumId="25" w15:restartNumberingAfterBreak="0">
     <w:nsid w:val="7E8A50DF"/>
     <w:multiLevelType w:val="hybridMultilevel"/>
     <w:tmpl w:val="8256C718"/>
@@ -47393,7 +50666,7 @@
       </w:rPr>
     </w:lvl>
   </w:abstractNum>
-  <w:abstractNum w:abstractNumId="25" w15:restartNumberingAfterBreak="0">
+  <w:abstractNum w:abstractNumId="26" w15:restartNumberingAfterBreak="0">
     <w:nsid w:val="7F326A89"/>
     <w:multiLevelType w:val="hybridMultilevel"/>
     <w:tmpl w:val="8E42E716"/>
@@ -47517,7 +50790,7 @@
     <w:abstractNumId w:val="12"/>
   </w:num>
   <w:num w:numId="4">
-    <w:abstractNumId w:val="23"/>
+    <w:abstractNumId w:val="24"/>
   </w:num>
   <w:num w:numId="5">
     <w:abstractNumId w:val="14"/>
@@ -47529,16 +50802,16 @@
     <w:abstractNumId w:val="1"/>
   </w:num>
   <w:num w:numId="8">
-    <w:abstractNumId w:val="25"/>
+    <w:abstractNumId w:val="26"/>
   </w:num>
   <w:num w:numId="9">
     <w:abstractNumId w:val="8"/>
   </w:num>
   <w:num w:numId="10">
-    <w:abstractNumId w:val="24"/>
+    <w:abstractNumId w:val="25"/>
   </w:num>
   <w:num w:numId="11">
-    <w:abstractNumId w:val="24"/>
+    <w:abstractNumId w:val="25"/>
   </w:num>
   <w:num w:numId="12">
     <w:abstractNumId w:val="1"/>
@@ -47620,6 +50893,9 @@
   </w:num>
   <w:num w:numId="29">
     <w:abstractNumId w:val="3"/>
+  </w:num>
+  <w:num w:numId="30">
+    <w:abstractNumId w:val="23"/>
   </w:num>
 </w:numbering>
 </file>

</xml_diff>